<commit_message>
I´ve done the second phase in the engineering method
</commit_message>
<xml_diff>
--- a/Método de la ingeniería.docx
+++ b/Método de la ingeniería.docx
@@ -1,6 +1,6 @@
 
 <file path=word/document.xml><?xml version="1.0" encoding="utf-8"?>
-<w:document xmlns:wpc="http://schemas.microsoft.com/office/word/2010/wordprocessingCanvas" xmlns:cx="http://schemas.microsoft.com/office/drawing/2014/chartex" xmlns:cx1="http://schemas.microsoft.com/office/drawing/2015/9/8/chartex" xmlns:cx2="http://schemas.microsoft.com/office/drawing/2015/10/21/chartex" xmlns:cx3="http://schemas.microsoft.com/office/drawing/2016/5/9/chartex" xmlns:cx4="http://schemas.microsoft.com/office/drawing/2016/5/10/chartex" xmlns:cx5="http://schemas.microsoft.com/office/drawing/2016/5/11/chartex" xmlns:cx6="http://schemas.microsoft.com/office/drawing/2016/5/12/chartex" xmlns:cx7="http://schemas.microsoft.com/office/drawing/2016/5/13/chartex" xmlns:cx8="http://schemas.microsoft.com/office/drawing/2016/5/14/chartex" xmlns:mc="http://schemas.openxmlformats.org/markup-compatibility/2006" xmlns:aink="http://schemas.microsoft.com/office/drawing/2016/ink" xmlns:am3d="http://schemas.microsoft.com/office/drawing/2017/model3d" xmlns:o="urn:schemas-microsoft-com:office:office" xmlns:r="http://schemas.openxmlformats.org/officeDocument/2006/relationships" xmlns:m="http://schemas.openxmlformats.org/officeDocument/2006/math" xmlns:v="urn:schemas-microsoft-com:vml" xmlns:wp14="http://schemas.microsoft.com/office/word/2010/wordprocessingDrawing" xmlns:wp="http://schemas.openxmlformats.org/drawingml/2006/wordprocessingDrawing" xmlns:w10="urn:schemas-microsoft-com:office:word" xmlns:w="http://schemas.openxmlformats.org/wordprocessingml/2006/main" xmlns:w14="http://schemas.microsoft.com/office/word/2010/wordml" xmlns:w15="http://schemas.microsoft.com/office/word/2012/wordml" xmlns:w16cid="http://schemas.microsoft.com/office/word/2016/wordml/cid" xmlns:w16se="http://schemas.microsoft.com/office/word/2015/wordml/symex" xmlns:wpg="http://schemas.microsoft.com/office/word/2010/wordprocessingGroup" xmlns:wpi="http://schemas.microsoft.com/office/word/2010/wordprocessingInk" xmlns:wne="http://schemas.microsoft.com/office/word/2006/wordml" xmlns:wps="http://schemas.microsoft.com/office/word/2010/wordprocessingShape" mc:Ignorable="w14 w15 w16se w16cid wp14">
+<w:document xmlns:wpc="http://schemas.microsoft.com/office/word/2010/wordprocessingCanvas" xmlns:cx="http://schemas.microsoft.com/office/drawing/2014/chartex" xmlns:cx1="http://schemas.microsoft.com/office/drawing/2015/9/8/chartex" xmlns:mc="http://schemas.openxmlformats.org/markup-compatibility/2006" xmlns:o="urn:schemas-microsoft-com:office:office" xmlns:r="http://schemas.openxmlformats.org/officeDocument/2006/relationships" xmlns:m="http://schemas.openxmlformats.org/officeDocument/2006/math" xmlns:v="urn:schemas-microsoft-com:vml" xmlns:wp14="http://schemas.microsoft.com/office/word/2010/wordprocessingDrawing" xmlns:wp="http://schemas.openxmlformats.org/drawingml/2006/wordprocessingDrawing" xmlns:w10="urn:schemas-microsoft-com:office:word" xmlns:w="http://schemas.openxmlformats.org/wordprocessingml/2006/main" xmlns:w14="http://schemas.microsoft.com/office/word/2010/wordml" xmlns:w15="http://schemas.microsoft.com/office/word/2012/wordml" xmlns:w16se="http://schemas.microsoft.com/office/word/2015/wordml/symex" xmlns:wpg="http://schemas.microsoft.com/office/word/2010/wordprocessingGroup" xmlns:wpi="http://schemas.microsoft.com/office/word/2010/wordprocessingInk" xmlns:wne="http://schemas.microsoft.com/office/word/2006/wordml" xmlns:wps="http://schemas.microsoft.com/office/word/2010/wordprocessingShape" mc:Ignorable="w14 w15 w16se wp14">
   <w:body>
     <w:p>
       <w:pPr>
@@ -68,6 +68,8 @@
           <w:szCs w:val="24"/>
         </w:rPr>
       </w:pPr>
+      <w:bookmarkStart w:id="0" w:name="_GoBack"/>
+      <w:bookmarkEnd w:id="0"/>
     </w:p>
     <w:p>
       <w:pPr>
@@ -663,6 +665,35 @@
         <w:spacing w:after="0" w:line="240" w:lineRule="auto"/>
         <w:rPr>
           <w:rFonts w:ascii="Arial" w:hAnsi="Arial" w:cs="Arial"/>
+          <w:sz w:val="24"/>
+          <w:szCs w:val="24"/>
+        </w:rPr>
+      </w:pPr>
+      <w:r>
+        <w:rPr>
+          <w:rFonts w:ascii="Arial" w:hAnsi="Arial" w:cs="Arial"/>
+          <w:sz w:val="24"/>
+          <w:szCs w:val="24"/>
+        </w:rPr>
+        <w:t>A continuación, recopilamos los conceptos más relevantes y de interés de los componentes que influyen en el proyecto.</w:t>
+      </w:r>
+    </w:p>
+    <w:p>
+      <w:pPr>
+        <w:spacing w:after="0" w:line="240" w:lineRule="auto"/>
+        <w:rPr>
+          <w:rFonts w:ascii="Arial" w:hAnsi="Arial" w:cs="Arial"/>
+          <w:b/>
+          <w:sz w:val="24"/>
+          <w:szCs w:val="24"/>
+        </w:rPr>
+      </w:pPr>
+    </w:p>
+    <w:p>
+      <w:pPr>
+        <w:spacing w:after="0" w:line="240" w:lineRule="auto"/>
+        <w:rPr>
+          <w:rFonts w:ascii="Arial" w:hAnsi="Arial" w:cs="Arial"/>
           <w:b/>
           <w:i/>
           <w:sz w:val="24"/>
@@ -670,9 +701,416 @@
         </w:rPr>
       </w:pPr>
     </w:p>
-    <w:p>
-      <w:pPr>
-        <w:spacing w:after="0" w:line="240" w:lineRule="auto"/>
+    <w:sdt>
+      <w:sdtPr>
+        <w:rPr>
+          <w:lang w:val="es-ES"/>
+        </w:rPr>
+        <w:id w:val="-891657224"/>
+        <w:docPartObj>
+          <w:docPartGallery w:val="Bibliographies"/>
+          <w:docPartUnique/>
+        </w:docPartObj>
+      </w:sdtPr>
+      <w:sdtEndPr>
+        <w:rPr>
+          <w:rFonts w:asciiTheme="minorHAnsi" w:eastAsiaTheme="minorHAnsi" w:hAnsiTheme="minorHAnsi" w:cstheme="minorBidi"/>
+          <w:color w:val="auto"/>
+          <w:sz w:val="22"/>
+          <w:szCs w:val="22"/>
+          <w:lang w:val="es-CO" w:eastAsia="en-US"/>
+        </w:rPr>
+      </w:sdtEndPr>
+      <w:sdtContent>
+        <w:p>
+          <w:pPr>
+            <w:pStyle w:val="Ttulo1"/>
+            <w:jc w:val="right"/>
+          </w:pPr>
+          <w:r>
+            <w:rPr>
+              <w:lang w:val="es-ES"/>
+            </w:rPr>
+            <w:t>Referencias</w:t>
+          </w:r>
+        </w:p>
+        <w:sdt>
+          <w:sdtPr>
+            <w:id w:val="-573587230"/>
+            <w:bibliography/>
+          </w:sdtPr>
+          <w:sdtContent>
+            <w:p>
+              <w:pPr>
+                <w:pStyle w:val="Bibliografa"/>
+                <w:ind w:left="720" w:hanging="720"/>
+                <w:jc w:val="right"/>
+                <w:rPr>
+                  <w:noProof/>
+                  <w:sz w:val="24"/>
+                  <w:szCs w:val="24"/>
+                  <w:lang w:val="es-ES"/>
+                </w:rPr>
+              </w:pPr>
+              <w:r>
+                <w:fldChar w:fldCharType="begin"/>
+              </w:r>
+              <w:r>
+                <w:instrText>BIBLIOGRAPHY</w:instrText>
+              </w:r>
+              <w:r>
+                <w:fldChar w:fldCharType="separate"/>
+              </w:r>
+              <w:r>
+                <w:rPr>
+                  <w:noProof/>
+                  <w:lang w:val="es-ES"/>
+                </w:rPr>
+                <w:t xml:space="preserve">Cormen. (02 de 04 de 2019). </w:t>
+              </w:r>
+              <w:r>
+                <w:rPr>
+                  <w:i/>
+                  <w:iCs/>
+                  <w:noProof/>
+                  <w:lang w:val="es-ES"/>
+                </w:rPr>
+                <w:t>Wikipedia</w:t>
+              </w:r>
+              <w:r>
+                <w:rPr>
+                  <w:noProof/>
+                  <w:lang w:val="es-ES"/>
+                </w:rPr>
+                <w:t>. Obtenido de https://es.wikipedia.org/wiki/B%C3%BAsqueda_en_anchura</w:t>
+              </w:r>
+            </w:p>
+            <w:p>
+              <w:pPr>
+                <w:pStyle w:val="Bibliografa"/>
+                <w:ind w:left="720" w:hanging="720"/>
+                <w:jc w:val="right"/>
+                <w:rPr>
+                  <w:noProof/>
+                  <w:lang w:val="es-ES"/>
+                </w:rPr>
+              </w:pPr>
+              <w:r>
+                <w:rPr>
+                  <w:noProof/>
+                  <w:lang w:val="es-ES"/>
+                </w:rPr>
+                <w:t xml:space="preserve">Ecured. (24 de 04 de 2018). </w:t>
+              </w:r>
+              <w:r>
+                <w:rPr>
+                  <w:i/>
+                  <w:iCs/>
+                  <w:noProof/>
+                  <w:lang w:val="es-ES"/>
+                </w:rPr>
+                <w:t>Ecured</w:t>
+              </w:r>
+              <w:r>
+                <w:rPr>
+                  <w:noProof/>
+                  <w:lang w:val="es-ES"/>
+                </w:rPr>
+                <w:t>. Obtenido de Ecured: https://www.ecured.cu/Algoritmo_de_Prim</w:t>
+              </w:r>
+            </w:p>
+            <w:p>
+              <w:pPr>
+                <w:pStyle w:val="Bibliografa"/>
+                <w:ind w:left="720" w:hanging="720"/>
+                <w:jc w:val="right"/>
+                <w:rPr>
+                  <w:noProof/>
+                  <w:lang w:val="es-ES"/>
+                </w:rPr>
+              </w:pPr>
+              <w:r>
+                <w:rPr>
+                  <w:noProof/>
+                  <w:lang w:val="es-ES"/>
+                </w:rPr>
+                <w:t xml:space="preserve">Ecured. (15 de 04 de 2019). </w:t>
+              </w:r>
+              <w:r>
+                <w:rPr>
+                  <w:i/>
+                  <w:iCs/>
+                  <w:noProof/>
+                  <w:lang w:val="es-ES"/>
+                </w:rPr>
+                <w:t>Ecured</w:t>
+              </w:r>
+              <w:r>
+                <w:rPr>
+                  <w:noProof/>
+                  <w:lang w:val="es-ES"/>
+                </w:rPr>
+                <w:t>. Obtenido de https://www.ecured.cu/Algoritmo_de_Kruskal</w:t>
+              </w:r>
+            </w:p>
+            <w:p>
+              <w:pPr>
+                <w:pStyle w:val="Bibliografa"/>
+                <w:ind w:left="720" w:hanging="720"/>
+                <w:jc w:val="right"/>
+                <w:rPr>
+                  <w:noProof/>
+                  <w:lang w:val="es-ES"/>
+                </w:rPr>
+              </w:pPr>
+              <w:r>
+                <w:rPr>
+                  <w:noProof/>
+                  <w:lang w:val="es-ES"/>
+                </w:rPr>
+                <w:t xml:space="preserve">Gregorio. (17 de 05 de 2017). </w:t>
+              </w:r>
+              <w:r>
+                <w:rPr>
+                  <w:i/>
+                  <w:iCs/>
+                  <w:noProof/>
+                  <w:lang w:val="es-ES"/>
+                </w:rPr>
+                <w:t>dma</w:t>
+              </w:r>
+              <w:r>
+                <w:rPr>
+                  <w:noProof/>
+                  <w:lang w:val="es-ES"/>
+                </w:rPr>
+                <w:t>. Obtenido de dma: http://www.dma.fi.upm.es/personal/gregorio/grafos/web/dijkstra/</w:t>
+              </w:r>
+            </w:p>
+            <w:p>
+              <w:pPr>
+                <w:pStyle w:val="Bibliografa"/>
+                <w:ind w:left="720" w:hanging="720"/>
+                <w:jc w:val="right"/>
+                <w:rPr>
+                  <w:noProof/>
+                  <w:lang w:val="es-ES"/>
+                </w:rPr>
+              </w:pPr>
+              <w:r>
+                <w:rPr>
+                  <w:noProof/>
+                  <w:lang w:val="es-ES"/>
+                </w:rPr>
+                <w:t xml:space="preserve">IAGraph. (29 de 07 de 2018). </w:t>
+              </w:r>
+              <w:r>
+                <w:rPr>
+                  <w:i/>
+                  <w:iCs/>
+                  <w:noProof/>
+                  <w:lang w:val="es-ES"/>
+                </w:rPr>
+                <w:t>IAGraph</w:t>
+              </w:r>
+              <w:r>
+                <w:rPr>
+                  <w:noProof/>
+                  <w:lang w:val="es-ES"/>
+                </w:rPr>
+                <w:t>. Obtenido de http://www.dma.fi.upm.es/personal/gregorio/grafos/web/iagraph/busqueda.html</w:t>
+              </w:r>
+            </w:p>
+            <w:p>
+              <w:pPr>
+                <w:pStyle w:val="Bibliografa"/>
+                <w:ind w:left="720" w:hanging="720"/>
+                <w:jc w:val="right"/>
+                <w:rPr>
+                  <w:noProof/>
+                  <w:lang w:val="es-ES"/>
+                </w:rPr>
+              </w:pPr>
+              <w:r>
+                <w:rPr>
+                  <w:noProof/>
+                  <w:lang w:val="es-ES"/>
+                </w:rPr>
+                <w:t xml:space="preserve">IES, M. (12 de 02 de 2019). </w:t>
+              </w:r>
+              <w:r>
+                <w:rPr>
+                  <w:i/>
+                  <w:iCs/>
+                  <w:noProof/>
+                  <w:lang w:val="es-ES"/>
+                </w:rPr>
+                <w:t>matmaticasies</w:t>
+              </w:r>
+              <w:r>
+                <w:rPr>
+                  <w:noProof/>
+                  <w:lang w:val="es-ES"/>
+                </w:rPr>
+                <w:t>. Obtenido de https://matematicasies.com/Matriz-de-adyacencia-de-un-grafo</w:t>
+              </w:r>
+            </w:p>
+            <w:p>
+              <w:pPr>
+                <w:pStyle w:val="Bibliografa"/>
+                <w:ind w:left="720" w:hanging="720"/>
+                <w:jc w:val="right"/>
+                <w:rPr>
+                  <w:noProof/>
+                  <w:lang w:val="es-ES"/>
+                </w:rPr>
+              </w:pPr>
+              <w:r>
+                <w:rPr>
+                  <w:noProof/>
+                  <w:lang w:val="es-ES"/>
+                </w:rPr>
+                <w:t xml:space="preserve">Merino, M. (12 de 05 de 2012). </w:t>
+              </w:r>
+              <w:r>
+                <w:rPr>
+                  <w:i/>
+                  <w:iCs/>
+                  <w:noProof/>
+                  <w:lang w:val="es-ES"/>
+                </w:rPr>
+                <w:t>Definicion.de</w:t>
+              </w:r>
+              <w:r>
+                <w:rPr>
+                  <w:noProof/>
+                  <w:lang w:val="es-ES"/>
+                </w:rPr>
+                <w:t>. Obtenido de Definicion.de: https://definicion.de/vertice/</w:t>
+              </w:r>
+            </w:p>
+            <w:p>
+              <w:pPr>
+                <w:pStyle w:val="Bibliografa"/>
+                <w:ind w:left="720" w:hanging="720"/>
+                <w:jc w:val="right"/>
+                <w:rPr>
+                  <w:noProof/>
+                  <w:lang w:val="es-ES"/>
+                </w:rPr>
+              </w:pPr>
+              <w:r>
+                <w:rPr>
+                  <w:noProof/>
+                  <w:lang w:val="es-ES"/>
+                </w:rPr>
+                <w:t xml:space="preserve">Porto, J. P. (21 de 04 de 2012). </w:t>
+              </w:r>
+              <w:r>
+                <w:rPr>
+                  <w:i/>
+                  <w:iCs/>
+                  <w:noProof/>
+                  <w:lang w:val="es-ES"/>
+                </w:rPr>
+                <w:t>Definicion.de</w:t>
+              </w:r>
+              <w:r>
+                <w:rPr>
+                  <w:noProof/>
+                  <w:lang w:val="es-ES"/>
+                </w:rPr>
+                <w:t>. Obtenido de Definicion.de: https://definicion.de/grafos/</w:t>
+              </w:r>
+            </w:p>
+            <w:p>
+              <w:pPr>
+                <w:pStyle w:val="Bibliografa"/>
+                <w:ind w:left="720" w:hanging="720"/>
+                <w:jc w:val="right"/>
+                <w:rPr>
+                  <w:noProof/>
+                  <w:lang w:val="es-ES"/>
+                </w:rPr>
+              </w:pPr>
+              <w:r>
+                <w:rPr>
+                  <w:noProof/>
+                  <w:lang w:val="es-ES"/>
+                </w:rPr>
+                <w:t xml:space="preserve">Reinhad, D. (07 de 03 de 1997). </w:t>
+              </w:r>
+              <w:r>
+                <w:rPr>
+                  <w:i/>
+                  <w:iCs/>
+                  <w:noProof/>
+                  <w:lang w:val="es-ES"/>
+                </w:rPr>
+                <w:t>Wikipedia</w:t>
+              </w:r>
+              <w:r>
+                <w:rPr>
+                  <w:noProof/>
+                  <w:lang w:val="es-ES"/>
+                </w:rPr>
+                <w:t>. Obtenido de Wikipedia: https://es.wikipedia.org/wiki/Arista_(teor%C3%ADa_de_grafos)</w:t>
+              </w:r>
+            </w:p>
+            <w:p>
+              <w:pPr>
+                <w:pStyle w:val="Bibliografa"/>
+                <w:ind w:left="720" w:hanging="720"/>
+                <w:jc w:val="right"/>
+                <w:rPr>
+                  <w:noProof/>
+                  <w:lang w:val="es-ES"/>
+                </w:rPr>
+              </w:pPr>
+              <w:r>
+                <w:rPr>
+                  <w:noProof/>
+                  <w:lang w:val="es-ES"/>
+                </w:rPr>
+                <w:t xml:space="preserve">Wikipedia. (21 de Mayo de 2017). </w:t>
+              </w:r>
+              <w:r>
+                <w:rPr>
+                  <w:i/>
+                  <w:iCs/>
+                  <w:noProof/>
+                  <w:lang w:val="es-ES"/>
+                </w:rPr>
+                <w:t>Wikipedia</w:t>
+              </w:r>
+              <w:r>
+                <w:rPr>
+                  <w:noProof/>
+                  <w:lang w:val="es-ES"/>
+                </w:rPr>
+                <w:t>. Obtenido de Wikipedia: https://es.wikipedia.org/wiki/Algoritmo_de_Floyd-Warshall</w:t>
+              </w:r>
+            </w:p>
+            <w:p>
+              <w:pPr>
+                <w:jc w:val="right"/>
+              </w:pPr>
+              <w:r>
+                <w:rPr>
+                  <w:b/>
+                  <w:bCs/>
+                </w:rPr>
+                <w:fldChar w:fldCharType="end"/>
+              </w:r>
+            </w:p>
+          </w:sdtContent>
+        </w:sdt>
+      </w:sdtContent>
+    </w:sdt>
+    <w:p>
+      <w:pPr>
+        <w:spacing w:after="0" w:line="240" w:lineRule="auto"/>
+        <w:jc w:val="right"/>
         <w:rPr>
           <w:rFonts w:ascii="Arial" w:hAnsi="Arial" w:cs="Arial"/>
           <w:b/>
@@ -685,6 +1123,7 @@
     <w:p>
       <w:pPr>
         <w:spacing w:after="0" w:line="240" w:lineRule="auto"/>
+        <w:jc w:val="right"/>
         <w:rPr>
           <w:rFonts w:ascii="Arial" w:hAnsi="Arial" w:cs="Arial"/>
           <w:b/>
@@ -697,6 +1136,7 @@
     <w:p>
       <w:pPr>
         <w:spacing w:after="0" w:line="240" w:lineRule="auto"/>
+        <w:jc w:val="right"/>
         <w:rPr>
           <w:rFonts w:ascii="Arial" w:hAnsi="Arial" w:cs="Arial"/>
           <w:b/>
@@ -709,6 +1149,7 @@
     <w:p>
       <w:pPr>
         <w:spacing w:after="0" w:line="240" w:lineRule="auto"/>
+        <w:jc w:val="right"/>
         <w:rPr>
           <w:rFonts w:ascii="Arial" w:hAnsi="Arial" w:cs="Arial"/>
           <w:b/>
@@ -721,6 +1162,7 @@
     <w:p>
       <w:pPr>
         <w:spacing w:after="0" w:line="240" w:lineRule="auto"/>
+        <w:jc w:val="right"/>
         <w:rPr>
           <w:rFonts w:ascii="Arial" w:hAnsi="Arial" w:cs="Arial"/>
           <w:b/>
@@ -748,6 +1190,896 @@
         <w:rPr>
           <w:rFonts w:ascii="Arial" w:hAnsi="Arial" w:cs="Arial"/>
           <w:b/>
+          <w:sz w:val="24"/>
+          <w:szCs w:val="24"/>
+        </w:rPr>
+      </w:pPr>
+      <w:r>
+        <w:rPr>
+          <w:rFonts w:ascii="Arial" w:hAnsi="Arial" w:cs="Arial"/>
+          <w:b/>
+          <w:sz w:val="24"/>
+          <w:szCs w:val="24"/>
+        </w:rPr>
+        <w:lastRenderedPageBreak/>
+        <w:t>Grafo:</w:t>
+      </w:r>
+    </w:p>
+    <w:p>
+      <w:pPr>
+        <w:spacing w:after="0" w:line="240" w:lineRule="auto"/>
+        <w:rPr>
+          <w:rFonts w:ascii="Arial" w:hAnsi="Arial" w:cs="Arial"/>
+          <w:b/>
+          <w:sz w:val="24"/>
+          <w:szCs w:val="24"/>
+        </w:rPr>
+      </w:pPr>
+    </w:p>
+    <w:p>
+      <w:pPr>
+        <w:spacing w:after="0" w:line="240" w:lineRule="auto"/>
+        <w:ind w:firstLine="708"/>
+        <w:rPr>
+          <w:rFonts w:ascii="Arial" w:hAnsi="Arial" w:cs="Arial"/>
+          <w:sz w:val="24"/>
+          <w:szCs w:val="24"/>
+        </w:rPr>
+      </w:pPr>
+      <w:r>
+        <w:rPr>
+          <w:rFonts w:ascii="Arial" w:hAnsi="Arial" w:cs="Arial"/>
+          <w:sz w:val="24"/>
+          <w:szCs w:val="24"/>
+        </w:rPr>
+        <w:t>U</w:t>
+      </w:r>
+      <w:r>
+        <w:rPr>
+          <w:rFonts w:ascii="Arial" w:hAnsi="Arial" w:cs="Arial"/>
+          <w:sz w:val="24"/>
+          <w:szCs w:val="24"/>
+        </w:rPr>
+        <w:t>n grafo es una representación gráfica de diversos puntos que se conocen como nodos o vértices, los cuales se encuentran unidos a través de líneas que reciben el nombre de aristas. Al analizar los grafos, los expertos logran conocer cómo se desarrollan las relaciones recíprocas entre aquellas unidades que mantienen algún tipo de interacción.</w:t>
+      </w:r>
+    </w:p>
+    <w:p>
+      <w:pPr>
+        <w:spacing w:after="0" w:line="240" w:lineRule="auto"/>
+        <w:rPr>
+          <w:rFonts w:ascii="Arial" w:hAnsi="Arial" w:cs="Arial"/>
+          <w:sz w:val="24"/>
+          <w:szCs w:val="24"/>
+        </w:rPr>
+      </w:pPr>
+    </w:p>
+    <w:p>
+      <w:pPr>
+        <w:spacing w:after="0" w:line="240" w:lineRule="auto"/>
+        <w:rPr>
+          <w:rFonts w:ascii="Arial" w:hAnsi="Arial" w:cs="Arial"/>
+          <w:sz w:val="24"/>
+          <w:szCs w:val="24"/>
+        </w:rPr>
+      </w:pPr>
+      <w:r>
+        <w:rPr>
+          <w:rFonts w:ascii="Arial" w:hAnsi="Arial" w:cs="Arial"/>
+          <w:sz w:val="24"/>
+          <w:szCs w:val="24"/>
+        </w:rPr>
+        <w:t>Los grafos pueden ser clasificarse de diversas maneras según sus características. Los grafos simples, en este sentido, son aquellos que surgen cuando una única arista logra unir dos vértices. Los grafos complejos, en cambio, presentan más de una arista en unión con los vértices.</w:t>
+      </w:r>
+    </w:p>
+    <w:p>
+      <w:pPr>
+        <w:spacing w:after="0" w:line="240" w:lineRule="auto"/>
+        <w:rPr>
+          <w:rFonts w:ascii="Arial" w:hAnsi="Arial" w:cs="Arial"/>
+          <w:sz w:val="24"/>
+          <w:szCs w:val="24"/>
+        </w:rPr>
+      </w:pPr>
+    </w:p>
+    <w:p>
+      <w:pPr>
+        <w:spacing w:after="0" w:line="240" w:lineRule="auto"/>
+        <w:rPr>
+          <w:rFonts w:ascii="Arial" w:hAnsi="Arial" w:cs="Arial"/>
+          <w:sz w:val="24"/>
+          <w:szCs w:val="24"/>
+        </w:rPr>
+      </w:pPr>
+      <w:r>
+        <w:rPr>
+          <w:rFonts w:ascii="Arial" w:hAnsi="Arial" w:cs="Arial"/>
+          <w:sz w:val="24"/>
+          <w:szCs w:val="24"/>
+        </w:rPr>
+        <w:t>Por otra parte, un grafo es conexo si dispone de dos vértices conectados a través de un camino. ¿Qué quiere decir esto? Que, para el par de vértices (p, r), tiene que existir algún camino que permita llegar desde p hasta r.</w:t>
+      </w:r>
+    </w:p>
+    <w:p>
+      <w:pPr>
+        <w:spacing w:after="0" w:line="240" w:lineRule="auto"/>
+        <w:rPr>
+          <w:rFonts w:ascii="Arial" w:hAnsi="Arial" w:cs="Arial"/>
+          <w:sz w:val="24"/>
+          <w:szCs w:val="24"/>
+        </w:rPr>
+      </w:pPr>
+    </w:p>
+    <w:p>
+      <w:pPr>
+        <w:spacing w:after="0" w:line="240" w:lineRule="auto"/>
+        <w:rPr>
+          <w:rFonts w:ascii="Arial" w:hAnsi="Arial" w:cs="Arial"/>
+          <w:sz w:val="24"/>
+          <w:szCs w:val="24"/>
+        </w:rPr>
+      </w:pPr>
+      <w:r>
+        <w:rPr>
+          <w:rFonts w:ascii="Arial" w:hAnsi="Arial" w:cs="Arial"/>
+          <w:sz w:val="24"/>
+          <w:szCs w:val="24"/>
+        </w:rPr>
+        <w:t>En cambio, un grafo es fuertemente conexo si el par de vértices tiene conexión a través de, como mínimo, dos caminos diferentes.</w:t>
+      </w:r>
+    </w:p>
+    <w:p>
+      <w:pPr>
+        <w:spacing w:after="0" w:line="240" w:lineRule="auto"/>
+        <w:rPr>
+          <w:rFonts w:ascii="Arial" w:hAnsi="Arial" w:cs="Arial"/>
+          <w:sz w:val="24"/>
+          <w:szCs w:val="24"/>
+        </w:rPr>
+      </w:pPr>
+    </w:p>
+    <w:p>
+      <w:pPr>
+        <w:spacing w:after="0" w:line="240" w:lineRule="auto"/>
+        <w:rPr>
+          <w:rFonts w:ascii="Arial" w:hAnsi="Arial" w:cs="Arial"/>
+          <w:sz w:val="24"/>
+          <w:szCs w:val="24"/>
+        </w:rPr>
+      </w:pPr>
+      <w:r>
+        <w:rPr>
+          <w:rFonts w:ascii="Arial" w:hAnsi="Arial" w:cs="Arial"/>
+          <w:sz w:val="24"/>
+          <w:szCs w:val="24"/>
+        </w:rPr>
+        <w:t>Un grafo simple, además, puede ser completo si las aristas están en condiciones de unir todos los pares de vértices, mientras que un grafo es bipartito si sus vértices surgen por la unión de un par de conjuntos de vértices y si se cumple una serie de condiciones.</w:t>
+      </w:r>
+      <w:r>
+        <w:rPr>
+          <w:rFonts w:ascii="Arial" w:hAnsi="Arial" w:cs="Arial"/>
+          <w:sz w:val="24"/>
+          <w:szCs w:val="24"/>
+        </w:rPr>
+        <w:t xml:space="preserve"> </w:t>
+      </w:r>
+      <w:sdt>
+        <w:sdtPr>
+          <w:rPr>
+            <w:rFonts w:ascii="Arial" w:hAnsi="Arial" w:cs="Arial"/>
+            <w:sz w:val="24"/>
+            <w:szCs w:val="24"/>
+          </w:rPr>
+          <w:id w:val="-1396198473"/>
+          <w:citation/>
+        </w:sdtPr>
+        <w:sdtContent>
+          <w:r>
+            <w:rPr>
+              <w:rFonts w:ascii="Arial" w:hAnsi="Arial" w:cs="Arial"/>
+              <w:sz w:val="24"/>
+              <w:szCs w:val="24"/>
+            </w:rPr>
+            <w:fldChar w:fldCharType="begin"/>
+          </w:r>
+          <w:r>
+            <w:rPr>
+              <w:rFonts w:ascii="Arial" w:hAnsi="Arial" w:cs="Arial"/>
+              <w:sz w:val="24"/>
+              <w:szCs w:val="24"/>
+            </w:rPr>
+            <w:instrText xml:space="preserve"> CITATION Jul12 \l 9226 </w:instrText>
+          </w:r>
+          <w:r>
+            <w:rPr>
+              <w:rFonts w:ascii="Arial" w:hAnsi="Arial" w:cs="Arial"/>
+              <w:sz w:val="24"/>
+              <w:szCs w:val="24"/>
+            </w:rPr>
+            <w:fldChar w:fldCharType="separate"/>
+          </w:r>
+          <w:r>
+            <w:rPr>
+              <w:rFonts w:ascii="Arial" w:hAnsi="Arial" w:cs="Arial"/>
+              <w:noProof/>
+              <w:sz w:val="24"/>
+              <w:szCs w:val="24"/>
+            </w:rPr>
+            <w:t>(Porto, 2012)</w:t>
+          </w:r>
+          <w:r>
+            <w:rPr>
+              <w:rFonts w:ascii="Arial" w:hAnsi="Arial" w:cs="Arial"/>
+              <w:sz w:val="24"/>
+              <w:szCs w:val="24"/>
+            </w:rPr>
+            <w:fldChar w:fldCharType="end"/>
+          </w:r>
+        </w:sdtContent>
+      </w:sdt>
+    </w:p>
+    <w:p>
+      <w:pPr>
+        <w:spacing w:after="0" w:line="240" w:lineRule="auto"/>
+        <w:rPr>
+          <w:rFonts w:ascii="Arial" w:hAnsi="Arial" w:cs="Arial"/>
+          <w:sz w:val="24"/>
+          <w:szCs w:val="24"/>
+        </w:rPr>
+      </w:pPr>
+    </w:p>
+    <w:p>
+      <w:pPr>
+        <w:spacing w:after="0" w:line="240" w:lineRule="auto"/>
+        <w:rPr>
+          <w:rFonts w:ascii="Arial" w:hAnsi="Arial" w:cs="Arial"/>
+          <w:b/>
+          <w:sz w:val="24"/>
+          <w:szCs w:val="24"/>
+        </w:rPr>
+      </w:pPr>
+      <w:r>
+        <w:rPr>
+          <w:rFonts w:ascii="Arial" w:hAnsi="Arial" w:cs="Arial"/>
+          <w:b/>
+          <w:sz w:val="24"/>
+          <w:szCs w:val="24"/>
+        </w:rPr>
+        <w:t xml:space="preserve">Vértice: </w:t>
+      </w:r>
+    </w:p>
+    <w:p>
+      <w:pPr>
+        <w:spacing w:after="0" w:line="240" w:lineRule="auto"/>
+        <w:rPr>
+          <w:rFonts w:ascii="Arial" w:hAnsi="Arial" w:cs="Arial"/>
+          <w:b/>
+          <w:sz w:val="24"/>
+          <w:szCs w:val="24"/>
+        </w:rPr>
+      </w:pPr>
+    </w:p>
+    <w:p>
+      <w:pPr>
+        <w:spacing w:after="0" w:line="240" w:lineRule="auto"/>
+        <w:ind w:firstLine="708"/>
+        <w:rPr>
+          <w:rFonts w:ascii="Arial" w:hAnsi="Arial" w:cs="Arial"/>
+          <w:sz w:val="24"/>
+          <w:szCs w:val="24"/>
+        </w:rPr>
+      </w:pPr>
+      <w:r>
+        <w:rPr>
+          <w:rFonts w:ascii="Arial" w:hAnsi="Arial" w:cs="Arial"/>
+          <w:sz w:val="24"/>
+          <w:szCs w:val="24"/>
+        </w:rPr>
+        <w:t>En la teoría de grafos, cada vértice está considerado como la unidad fundamental que compone a los grafos. Los grafos no dirigidos están compuestos por vértices y aristas (es decir, pares desordenados de vértices), mientras que los grafos dirigidos abarcan vértices y arcos (pares ordenados de vértices).</w:t>
+      </w:r>
+    </w:p>
+    <w:p>
+      <w:pPr>
+        <w:spacing w:after="0" w:line="240" w:lineRule="auto"/>
+        <w:rPr>
+          <w:rFonts w:ascii="Arial" w:hAnsi="Arial" w:cs="Arial"/>
+          <w:sz w:val="24"/>
+          <w:szCs w:val="24"/>
+        </w:rPr>
+      </w:pPr>
+      <w:sdt>
+        <w:sdtPr>
+          <w:rPr>
+            <w:rFonts w:ascii="Arial" w:hAnsi="Arial" w:cs="Arial"/>
+            <w:sz w:val="24"/>
+            <w:szCs w:val="24"/>
+          </w:rPr>
+          <w:id w:val="678860022"/>
+          <w:citation/>
+        </w:sdtPr>
+        <w:sdtContent>
+          <w:r>
+            <w:rPr>
+              <w:rFonts w:ascii="Arial" w:hAnsi="Arial" w:cs="Arial"/>
+              <w:sz w:val="24"/>
+              <w:szCs w:val="24"/>
+            </w:rPr>
+            <w:fldChar w:fldCharType="begin"/>
+          </w:r>
+          <w:r>
+            <w:rPr>
+              <w:rFonts w:ascii="Arial" w:hAnsi="Arial" w:cs="Arial"/>
+              <w:sz w:val="24"/>
+              <w:szCs w:val="24"/>
+            </w:rPr>
+            <w:instrText xml:space="preserve"> CITATION Mar12 \l 9226 </w:instrText>
+          </w:r>
+          <w:r>
+            <w:rPr>
+              <w:rFonts w:ascii="Arial" w:hAnsi="Arial" w:cs="Arial"/>
+              <w:sz w:val="24"/>
+              <w:szCs w:val="24"/>
+            </w:rPr>
+            <w:fldChar w:fldCharType="separate"/>
+          </w:r>
+          <w:r>
+            <w:rPr>
+              <w:rFonts w:ascii="Arial" w:hAnsi="Arial" w:cs="Arial"/>
+              <w:noProof/>
+              <w:sz w:val="24"/>
+              <w:szCs w:val="24"/>
+            </w:rPr>
+            <w:t>(Merino, 2012)</w:t>
+          </w:r>
+          <w:r>
+            <w:rPr>
+              <w:rFonts w:ascii="Arial" w:hAnsi="Arial" w:cs="Arial"/>
+              <w:sz w:val="24"/>
+              <w:szCs w:val="24"/>
+            </w:rPr>
+            <w:fldChar w:fldCharType="end"/>
+          </w:r>
+        </w:sdtContent>
+      </w:sdt>
+    </w:p>
+    <w:p>
+      <w:pPr>
+        <w:spacing w:after="0" w:line="240" w:lineRule="auto"/>
+        <w:rPr>
+          <w:rFonts w:ascii="Arial" w:hAnsi="Arial" w:cs="Arial"/>
+          <w:sz w:val="24"/>
+          <w:szCs w:val="24"/>
+        </w:rPr>
+      </w:pPr>
+    </w:p>
+    <w:p>
+      <w:pPr>
+        <w:spacing w:after="0" w:line="240" w:lineRule="auto"/>
+        <w:rPr>
+          <w:rFonts w:ascii="Arial" w:hAnsi="Arial" w:cs="Arial"/>
+          <w:sz w:val="24"/>
+          <w:szCs w:val="24"/>
+        </w:rPr>
+      </w:pPr>
+    </w:p>
+    <w:p>
+      <w:pPr>
+        <w:spacing w:after="0" w:line="240" w:lineRule="auto"/>
+        <w:rPr>
+          <w:rFonts w:ascii="Arial" w:hAnsi="Arial" w:cs="Arial"/>
+          <w:sz w:val="24"/>
+          <w:szCs w:val="24"/>
+        </w:rPr>
+      </w:pPr>
+    </w:p>
+    <w:p>
+      <w:pPr>
+        <w:spacing w:after="0" w:line="240" w:lineRule="auto"/>
+        <w:rPr>
+          <w:rFonts w:ascii="Arial" w:hAnsi="Arial" w:cs="Arial"/>
+          <w:b/>
+          <w:sz w:val="24"/>
+          <w:szCs w:val="24"/>
+        </w:rPr>
+      </w:pPr>
+      <w:r>
+        <w:rPr>
+          <w:rFonts w:ascii="Arial" w:hAnsi="Arial" w:cs="Arial"/>
+          <w:b/>
+          <w:sz w:val="24"/>
+          <w:szCs w:val="24"/>
+        </w:rPr>
+        <w:t xml:space="preserve">Arista: </w:t>
+      </w:r>
+    </w:p>
+    <w:p>
+      <w:pPr>
+        <w:spacing w:after="0" w:line="240" w:lineRule="auto"/>
+        <w:rPr>
+          <w:rFonts w:ascii="Arial" w:hAnsi="Arial" w:cs="Arial"/>
+          <w:b/>
+          <w:sz w:val="24"/>
+          <w:szCs w:val="24"/>
+        </w:rPr>
+      </w:pPr>
+    </w:p>
+    <w:p>
+      <w:pPr>
+        <w:spacing w:after="0" w:line="240" w:lineRule="auto"/>
+        <w:ind w:firstLine="708"/>
+        <w:rPr>
+          <w:rFonts w:ascii="Arial" w:hAnsi="Arial" w:cs="Arial"/>
+          <w:sz w:val="24"/>
+          <w:szCs w:val="24"/>
+        </w:rPr>
+      </w:pPr>
+      <w:r>
+        <w:rPr>
+          <w:rFonts w:ascii="Arial" w:hAnsi="Arial" w:cs="Arial"/>
+          <w:sz w:val="24"/>
+          <w:szCs w:val="24"/>
+        </w:rPr>
+        <w:t>En el terreno de la teoría de grafos, la arista surge por el vínculo que mantienen dos vértices de un mismo grafo. Cuando dos vértices se encuentran conectados a través de una artista, son adyacentes. En este marco, se dice que los vértices son incidentes a la arista en cuestión.</w:t>
+      </w:r>
+    </w:p>
+    <w:p>
+      <w:pPr>
+        <w:spacing w:after="0" w:line="240" w:lineRule="auto"/>
+        <w:rPr>
+          <w:rFonts w:ascii="Arial" w:hAnsi="Arial" w:cs="Arial"/>
+          <w:sz w:val="24"/>
+          <w:szCs w:val="24"/>
+        </w:rPr>
+      </w:pPr>
+      <w:r>
+        <w:rPr>
+          <w:rFonts w:ascii="Arial" w:hAnsi="Arial" w:cs="Arial"/>
+          <w:sz w:val="24"/>
+          <w:szCs w:val="24"/>
+        </w:rPr>
+        <w:t xml:space="preserve">Para caracterizar un grafo G son suficientes únicamente el conjunto de todas sus aristas, comúnmente denotado con la letra E (del término en inglés </w:t>
+      </w:r>
+      <w:proofErr w:type="spellStart"/>
+      <w:r>
+        <w:rPr>
+          <w:rFonts w:ascii="Arial" w:hAnsi="Arial" w:cs="Arial"/>
+          <w:sz w:val="24"/>
+          <w:szCs w:val="24"/>
+        </w:rPr>
+        <w:t>edge</w:t>
+      </w:r>
+      <w:proofErr w:type="spellEnd"/>
+      <w:r>
+        <w:rPr>
+          <w:rFonts w:ascii="Arial" w:hAnsi="Arial" w:cs="Arial"/>
+          <w:sz w:val="24"/>
+          <w:szCs w:val="24"/>
+        </w:rPr>
+        <w:t>), junto con el conjunto de sus vértices, denotado por V. Así, dicho grafo se puede representar como G(</w:t>
+      </w:r>
+      <w:proofErr w:type="gramStart"/>
+      <w:r>
+        <w:rPr>
+          <w:rFonts w:ascii="Arial" w:hAnsi="Arial" w:cs="Arial"/>
+          <w:sz w:val="24"/>
+          <w:szCs w:val="24"/>
+        </w:rPr>
+        <w:t>V,E</w:t>
+      </w:r>
+      <w:proofErr w:type="gramEnd"/>
+      <w:r>
+        <w:rPr>
+          <w:rFonts w:ascii="Arial" w:hAnsi="Arial" w:cs="Arial"/>
+          <w:sz w:val="24"/>
+          <w:szCs w:val="24"/>
+        </w:rPr>
+        <w:t>), o bien G = (V,E).</w:t>
+      </w:r>
+    </w:p>
+    <w:p>
+      <w:pPr>
+        <w:spacing w:after="0" w:line="240" w:lineRule="auto"/>
+        <w:rPr>
+          <w:rFonts w:ascii="Arial" w:hAnsi="Arial" w:cs="Arial"/>
+          <w:sz w:val="24"/>
+          <w:szCs w:val="24"/>
+        </w:rPr>
+      </w:pPr>
+    </w:p>
+    <w:p>
+      <w:pPr>
+        <w:spacing w:after="0" w:line="240" w:lineRule="auto"/>
+        <w:rPr>
+          <w:rFonts w:ascii="Arial" w:hAnsi="Arial" w:cs="Arial"/>
+          <w:sz w:val="24"/>
+          <w:szCs w:val="24"/>
+        </w:rPr>
+      </w:pPr>
+      <w:r>
+        <w:rPr>
+          <w:rFonts w:ascii="Arial" w:hAnsi="Arial" w:cs="Arial"/>
+          <w:sz w:val="24"/>
+          <w:szCs w:val="24"/>
+        </w:rPr>
+        <w:lastRenderedPageBreak/>
+        <w:t>En un grafo, dos vértices son adyacentes si están conectados por una arista. En tal caso, cada uno de estos vértices es incidente a dicha arista.</w:t>
+      </w:r>
+      <w:r>
+        <w:rPr>
+          <w:rFonts w:ascii="Arial" w:hAnsi="Arial" w:cs="Arial"/>
+          <w:sz w:val="24"/>
+          <w:szCs w:val="24"/>
+        </w:rPr>
+        <w:t xml:space="preserve"> </w:t>
+      </w:r>
+      <w:sdt>
+        <w:sdtPr>
+          <w:rPr>
+            <w:rFonts w:ascii="Arial" w:hAnsi="Arial" w:cs="Arial"/>
+            <w:sz w:val="24"/>
+            <w:szCs w:val="24"/>
+          </w:rPr>
+          <w:id w:val="2073232583"/>
+          <w:citation/>
+        </w:sdtPr>
+        <w:sdtContent>
+          <w:r>
+            <w:rPr>
+              <w:rFonts w:ascii="Arial" w:hAnsi="Arial" w:cs="Arial"/>
+              <w:sz w:val="24"/>
+              <w:szCs w:val="24"/>
+            </w:rPr>
+            <w:fldChar w:fldCharType="begin"/>
+          </w:r>
+          <w:r>
+            <w:rPr>
+              <w:rFonts w:ascii="Arial" w:hAnsi="Arial" w:cs="Arial"/>
+              <w:sz w:val="24"/>
+              <w:szCs w:val="24"/>
+            </w:rPr>
+            <w:instrText xml:space="preserve"> CITATION Die97 \l 9226 </w:instrText>
+          </w:r>
+          <w:r>
+            <w:rPr>
+              <w:rFonts w:ascii="Arial" w:hAnsi="Arial" w:cs="Arial"/>
+              <w:sz w:val="24"/>
+              <w:szCs w:val="24"/>
+            </w:rPr>
+            <w:fldChar w:fldCharType="separate"/>
+          </w:r>
+          <w:r>
+            <w:rPr>
+              <w:rFonts w:ascii="Arial" w:hAnsi="Arial" w:cs="Arial"/>
+              <w:noProof/>
+              <w:sz w:val="24"/>
+              <w:szCs w:val="24"/>
+            </w:rPr>
+            <w:t>(Reinhad, 1997)</w:t>
+          </w:r>
+          <w:r>
+            <w:rPr>
+              <w:rFonts w:ascii="Arial" w:hAnsi="Arial" w:cs="Arial"/>
+              <w:sz w:val="24"/>
+              <w:szCs w:val="24"/>
+            </w:rPr>
+            <w:fldChar w:fldCharType="end"/>
+          </w:r>
+        </w:sdtContent>
+      </w:sdt>
+    </w:p>
+    <w:p>
+      <w:pPr>
+        <w:spacing w:after="0" w:line="240" w:lineRule="auto"/>
+        <w:rPr>
+          <w:rFonts w:ascii="Arial" w:hAnsi="Arial" w:cs="Arial"/>
+          <w:sz w:val="24"/>
+          <w:szCs w:val="24"/>
+        </w:rPr>
+      </w:pPr>
+    </w:p>
+    <w:p>
+      <w:pPr>
+        <w:spacing w:after="0" w:line="240" w:lineRule="auto"/>
+        <w:rPr>
+          <w:rFonts w:ascii="Arial" w:hAnsi="Arial" w:cs="Arial"/>
+          <w:sz w:val="24"/>
+          <w:szCs w:val="24"/>
+        </w:rPr>
+      </w:pPr>
+    </w:p>
+    <w:p>
+      <w:pPr>
+        <w:spacing w:after="0" w:line="240" w:lineRule="auto"/>
+        <w:rPr>
+          <w:rFonts w:ascii="Arial" w:hAnsi="Arial" w:cs="Arial"/>
+          <w:b/>
+          <w:sz w:val="24"/>
+          <w:szCs w:val="24"/>
+        </w:rPr>
+      </w:pPr>
+      <w:r>
+        <w:rPr>
+          <w:rFonts w:ascii="Arial" w:hAnsi="Arial" w:cs="Arial"/>
+          <w:b/>
+          <w:sz w:val="24"/>
+          <w:szCs w:val="24"/>
+        </w:rPr>
+        <w:t xml:space="preserve">Algoritmo de </w:t>
+      </w:r>
+      <w:r>
+        <w:rPr>
+          <w:rFonts w:ascii="Arial" w:hAnsi="Arial" w:cs="Arial"/>
+          <w:b/>
+          <w:sz w:val="24"/>
+          <w:szCs w:val="24"/>
+        </w:rPr>
+        <w:t xml:space="preserve">Floyd </w:t>
+      </w:r>
+      <w:proofErr w:type="spellStart"/>
+      <w:r>
+        <w:rPr>
+          <w:rFonts w:ascii="Arial" w:hAnsi="Arial" w:cs="Arial"/>
+          <w:b/>
+          <w:sz w:val="24"/>
+          <w:szCs w:val="24"/>
+        </w:rPr>
+        <w:t>Warshall</w:t>
+      </w:r>
+      <w:proofErr w:type="spellEnd"/>
+      <w:r>
+        <w:rPr>
+          <w:rFonts w:ascii="Arial" w:hAnsi="Arial" w:cs="Arial"/>
+          <w:b/>
+          <w:sz w:val="24"/>
+          <w:szCs w:val="24"/>
+        </w:rPr>
+        <w:t>:</w:t>
+      </w:r>
+    </w:p>
+    <w:p>
+      <w:pPr>
+        <w:spacing w:after="0" w:line="240" w:lineRule="auto"/>
+        <w:rPr>
+          <w:rFonts w:ascii="Arial" w:hAnsi="Arial" w:cs="Arial"/>
+          <w:b/>
+          <w:sz w:val="24"/>
+          <w:szCs w:val="24"/>
+        </w:rPr>
+      </w:pPr>
+      <w:r>
+        <w:rPr>
+          <w:rFonts w:ascii="Arial" w:hAnsi="Arial" w:cs="Arial"/>
+          <w:b/>
+          <w:sz w:val="24"/>
+          <w:szCs w:val="24"/>
+        </w:rPr>
+        <w:t xml:space="preserve"> </w:t>
+      </w:r>
+    </w:p>
+    <w:p>
+      <w:pPr>
+        <w:spacing w:after="0" w:line="240" w:lineRule="auto"/>
+        <w:ind w:firstLine="708"/>
+        <w:rPr>
+          <w:rFonts w:ascii="Arial" w:hAnsi="Arial" w:cs="Arial"/>
+          <w:sz w:val="24"/>
+          <w:szCs w:val="24"/>
+        </w:rPr>
+      </w:pPr>
+      <w:r>
+        <w:rPr>
+          <w:rFonts w:ascii="Arial" w:hAnsi="Arial" w:cs="Arial"/>
+          <w:sz w:val="24"/>
+          <w:szCs w:val="24"/>
+        </w:rPr>
+        <w:t>E</w:t>
+      </w:r>
+      <w:r>
+        <w:rPr>
+          <w:rFonts w:ascii="Arial" w:hAnsi="Arial" w:cs="Arial"/>
+          <w:sz w:val="24"/>
+          <w:szCs w:val="24"/>
+        </w:rPr>
+        <w:t>l algoritmo de Floyd-</w:t>
+      </w:r>
+      <w:proofErr w:type="spellStart"/>
+      <w:r>
+        <w:rPr>
+          <w:rFonts w:ascii="Arial" w:hAnsi="Arial" w:cs="Arial"/>
+          <w:sz w:val="24"/>
+          <w:szCs w:val="24"/>
+        </w:rPr>
+        <w:t>Warshall</w:t>
+      </w:r>
+      <w:proofErr w:type="spellEnd"/>
+      <w:r>
+        <w:rPr>
+          <w:rFonts w:ascii="Arial" w:hAnsi="Arial" w:cs="Arial"/>
+          <w:sz w:val="24"/>
+          <w:szCs w:val="24"/>
+        </w:rPr>
+        <w:t>, descrito en 1959 por Bernard Roy, es un algoritmo de análisis sobre grafos para encontrar el camino mínimo en grafos dirigidos ponderados. El algoritmo encuentra el camino entre todos los pares de vértices en una única ejecución. El algoritmo de Floyd-</w:t>
+      </w:r>
+      <w:proofErr w:type="spellStart"/>
+      <w:r>
+        <w:rPr>
+          <w:rFonts w:ascii="Arial" w:hAnsi="Arial" w:cs="Arial"/>
+          <w:sz w:val="24"/>
+          <w:szCs w:val="24"/>
+        </w:rPr>
+        <w:t>Warshall</w:t>
+      </w:r>
+      <w:proofErr w:type="spellEnd"/>
+      <w:r>
+        <w:rPr>
+          <w:rFonts w:ascii="Arial" w:hAnsi="Arial" w:cs="Arial"/>
+          <w:sz w:val="24"/>
+          <w:szCs w:val="24"/>
+        </w:rPr>
+        <w:t xml:space="preserve"> es un ejemplo de programación dinámica.</w:t>
+      </w:r>
+    </w:p>
+    <w:p>
+      <w:pPr>
+        <w:spacing w:after="0" w:line="240" w:lineRule="auto"/>
+        <w:rPr>
+          <w:rFonts w:ascii="Arial" w:hAnsi="Arial" w:cs="Arial"/>
+          <w:sz w:val="24"/>
+          <w:szCs w:val="24"/>
+        </w:rPr>
+      </w:pPr>
+    </w:p>
+    <w:p>
+      <w:pPr>
+        <w:spacing w:after="0" w:line="240" w:lineRule="auto"/>
+        <w:rPr>
+          <w:rFonts w:ascii="Arial" w:hAnsi="Arial" w:cs="Arial"/>
+          <w:sz w:val="24"/>
+          <w:szCs w:val="24"/>
+        </w:rPr>
+      </w:pPr>
+      <w:r>
+        <w:rPr>
+          <w:rFonts w:ascii="Arial" w:hAnsi="Arial" w:cs="Arial"/>
+          <w:sz w:val="24"/>
+          <w:szCs w:val="24"/>
+        </w:rPr>
+        <w:t>Muchos problemas de la vida cotidiana se pueden expresar e incluso resolver en forma de grafo. Existen algoritmos que encuentran distintos tipos de soluciones, tanto booleanas como de eficiencia. El grafo se representa en una tabla (matriz) que se conoce como “matriz de adyacencia” y representa si existe una unión entre dos nodos (</w:t>
+      </w:r>
+      <w:proofErr w:type="spellStart"/>
+      <w:r>
+        <w:rPr>
+          <w:rFonts w:ascii="Arial" w:hAnsi="Arial" w:cs="Arial"/>
+          <w:sz w:val="24"/>
+          <w:szCs w:val="24"/>
+        </w:rPr>
+        <w:t>boolean</w:t>
+      </w:r>
+      <w:proofErr w:type="spellEnd"/>
+      <w:r>
+        <w:rPr>
+          <w:rFonts w:ascii="Arial" w:hAnsi="Arial" w:cs="Arial"/>
+          <w:sz w:val="24"/>
+          <w:szCs w:val="24"/>
+        </w:rPr>
+        <w:t>).</w:t>
+      </w:r>
+    </w:p>
+    <w:p>
+      <w:pPr>
+        <w:spacing w:after="0" w:line="240" w:lineRule="auto"/>
+        <w:rPr>
+          <w:rFonts w:ascii="Arial" w:hAnsi="Arial" w:cs="Arial"/>
+          <w:sz w:val="24"/>
+          <w:szCs w:val="24"/>
+        </w:rPr>
+      </w:pPr>
+    </w:p>
+    <w:p>
+      <w:pPr>
+        <w:spacing w:after="0" w:line="240" w:lineRule="auto"/>
+        <w:rPr>
+          <w:rFonts w:ascii="Arial" w:hAnsi="Arial" w:cs="Arial"/>
+          <w:sz w:val="24"/>
+          <w:szCs w:val="24"/>
+        </w:rPr>
+      </w:pPr>
+      <w:r>
+        <w:rPr>
+          <w:rFonts w:ascii="Arial" w:hAnsi="Arial" w:cs="Arial"/>
+          <w:sz w:val="24"/>
+          <w:szCs w:val="24"/>
+        </w:rPr>
+        <w:t>El algoritmo de Floyd-</w:t>
+      </w:r>
+      <w:proofErr w:type="spellStart"/>
+      <w:r>
+        <w:rPr>
+          <w:rFonts w:ascii="Arial" w:hAnsi="Arial" w:cs="Arial"/>
+          <w:sz w:val="24"/>
+          <w:szCs w:val="24"/>
+        </w:rPr>
+        <w:t>Warshall</w:t>
+      </w:r>
+      <w:proofErr w:type="spellEnd"/>
+      <w:r>
+        <w:rPr>
+          <w:rFonts w:ascii="Arial" w:hAnsi="Arial" w:cs="Arial"/>
+          <w:sz w:val="24"/>
+          <w:szCs w:val="24"/>
+        </w:rPr>
+        <w:t xml:space="preserve"> compara todos los posibles caminos a través del grafo entre cada par de vértices. </w:t>
+      </w:r>
+      <w:sdt>
+        <w:sdtPr>
+          <w:rPr>
+            <w:rFonts w:ascii="Arial" w:hAnsi="Arial" w:cs="Arial"/>
+            <w:sz w:val="24"/>
+            <w:szCs w:val="24"/>
+          </w:rPr>
+          <w:id w:val="170450249"/>
+          <w:citation/>
+        </w:sdtPr>
+        <w:sdtContent>
+          <w:r>
+            <w:rPr>
+              <w:rFonts w:ascii="Arial" w:hAnsi="Arial" w:cs="Arial"/>
+              <w:sz w:val="24"/>
+              <w:szCs w:val="24"/>
+            </w:rPr>
+            <w:fldChar w:fldCharType="begin"/>
+          </w:r>
+          <w:r>
+            <w:rPr>
+              <w:rFonts w:ascii="Arial" w:hAnsi="Arial" w:cs="Arial"/>
+              <w:sz w:val="24"/>
+              <w:szCs w:val="24"/>
+            </w:rPr>
+            <w:instrText xml:space="preserve"> CITATION Wik17 \l 9226 </w:instrText>
+          </w:r>
+          <w:r>
+            <w:rPr>
+              <w:rFonts w:ascii="Arial" w:hAnsi="Arial" w:cs="Arial"/>
+              <w:sz w:val="24"/>
+              <w:szCs w:val="24"/>
+            </w:rPr>
+            <w:fldChar w:fldCharType="separate"/>
+          </w:r>
+          <w:r>
+            <w:rPr>
+              <w:rFonts w:ascii="Arial" w:hAnsi="Arial" w:cs="Arial"/>
+              <w:noProof/>
+              <w:sz w:val="24"/>
+              <w:szCs w:val="24"/>
+            </w:rPr>
+            <w:t>(Wikipedia, 2017)</w:t>
+          </w:r>
+          <w:r>
+            <w:rPr>
+              <w:rFonts w:ascii="Arial" w:hAnsi="Arial" w:cs="Arial"/>
+              <w:sz w:val="24"/>
+              <w:szCs w:val="24"/>
+            </w:rPr>
+            <w:fldChar w:fldCharType="end"/>
+          </w:r>
+        </w:sdtContent>
+      </w:sdt>
+    </w:p>
+    <w:p>
+      <w:pPr>
+        <w:spacing w:after="0" w:line="240" w:lineRule="auto"/>
+        <w:rPr>
+          <w:rFonts w:ascii="Arial" w:hAnsi="Arial" w:cs="Arial"/>
+          <w:sz w:val="24"/>
+          <w:szCs w:val="24"/>
+        </w:rPr>
+      </w:pPr>
+    </w:p>
+    <w:p>
+      <w:pPr>
+        <w:spacing w:after="0" w:line="240" w:lineRule="auto"/>
+        <w:rPr>
+          <w:rFonts w:ascii="Arial" w:hAnsi="Arial" w:cs="Arial"/>
+          <w:b/>
           <w:i/>
           <w:sz w:val="24"/>
           <w:szCs w:val="24"/>
@@ -760,6 +2092,1562 @@
         <w:rPr>
           <w:rFonts w:ascii="Arial" w:hAnsi="Arial" w:cs="Arial"/>
           <w:b/>
+          <w:sz w:val="24"/>
+          <w:szCs w:val="24"/>
+        </w:rPr>
+      </w:pPr>
+      <w:r>
+        <w:rPr>
+          <w:rFonts w:ascii="Arial" w:hAnsi="Arial" w:cs="Arial"/>
+          <w:b/>
+          <w:sz w:val="24"/>
+          <w:szCs w:val="24"/>
+        </w:rPr>
+        <w:t xml:space="preserve">Algoritmo de </w:t>
+      </w:r>
+      <w:proofErr w:type="spellStart"/>
+      <w:r>
+        <w:rPr>
+          <w:rFonts w:ascii="Arial" w:hAnsi="Arial" w:cs="Arial"/>
+          <w:b/>
+          <w:sz w:val="24"/>
+          <w:szCs w:val="24"/>
+        </w:rPr>
+        <w:t>Dijkstra</w:t>
+      </w:r>
+      <w:proofErr w:type="spellEnd"/>
+      <w:r>
+        <w:rPr>
+          <w:rFonts w:ascii="Arial" w:hAnsi="Arial" w:cs="Arial"/>
+          <w:b/>
+          <w:sz w:val="24"/>
+          <w:szCs w:val="24"/>
+        </w:rPr>
+        <w:t>:</w:t>
+      </w:r>
+    </w:p>
+    <w:p>
+      <w:pPr>
+        <w:spacing w:after="0" w:line="240" w:lineRule="auto"/>
+        <w:rPr>
+          <w:rFonts w:ascii="Arial" w:hAnsi="Arial" w:cs="Arial"/>
+          <w:sz w:val="24"/>
+          <w:szCs w:val="24"/>
+        </w:rPr>
+      </w:pPr>
+    </w:p>
+    <w:p>
+      <w:pPr>
+        <w:spacing w:after="0" w:line="240" w:lineRule="auto"/>
+        <w:ind w:firstLine="708"/>
+        <w:rPr>
+          <w:rFonts w:ascii="Arial" w:hAnsi="Arial" w:cs="Arial"/>
+          <w:sz w:val="24"/>
+          <w:szCs w:val="24"/>
+        </w:rPr>
+      </w:pPr>
+      <w:r>
+        <w:rPr>
+          <w:rFonts w:ascii="Arial" w:hAnsi="Arial" w:cs="Arial"/>
+          <w:sz w:val="24"/>
+          <w:szCs w:val="24"/>
+        </w:rPr>
+        <w:t xml:space="preserve">El algoritmo de </w:t>
+      </w:r>
+      <w:proofErr w:type="spellStart"/>
+      <w:r>
+        <w:rPr>
+          <w:rFonts w:ascii="Arial" w:hAnsi="Arial" w:cs="Arial"/>
+          <w:sz w:val="24"/>
+          <w:szCs w:val="24"/>
+        </w:rPr>
+        <w:t>Dijkstra</w:t>
+      </w:r>
+      <w:proofErr w:type="spellEnd"/>
+      <w:r>
+        <w:rPr>
+          <w:rFonts w:ascii="Arial" w:hAnsi="Arial" w:cs="Arial"/>
+          <w:sz w:val="24"/>
+          <w:szCs w:val="24"/>
+        </w:rPr>
+        <w:t>, es uno de los algoritmos de caminos mínimos, se usa para la determinación del camino más corto dado un vértice origen al resto de vértices en un grafo dirigido y con pesos en cada arista.</w:t>
+      </w:r>
+    </w:p>
+    <w:p>
+      <w:pPr>
+        <w:spacing w:after="0" w:line="240" w:lineRule="auto"/>
+        <w:ind w:firstLine="708"/>
+        <w:rPr>
+          <w:rFonts w:ascii="Arial" w:hAnsi="Arial" w:cs="Arial"/>
+          <w:sz w:val="24"/>
+          <w:szCs w:val="24"/>
+        </w:rPr>
+      </w:pPr>
+    </w:p>
+    <w:p>
+      <w:pPr>
+        <w:spacing w:after="0" w:line="240" w:lineRule="auto"/>
+        <w:rPr>
+          <w:rFonts w:ascii="Arial" w:hAnsi="Arial" w:cs="Arial"/>
+          <w:sz w:val="24"/>
+          <w:szCs w:val="24"/>
+        </w:rPr>
+      </w:pPr>
+      <w:r>
+        <w:rPr>
+          <w:rFonts w:ascii="Arial" w:hAnsi="Arial" w:cs="Arial"/>
+          <w:sz w:val="24"/>
+          <w:szCs w:val="24"/>
+        </w:rPr>
+        <w:t>La idea subyacente en este algoritmo consiste en ir explorando todos los caminos más cortos que parten del vértice origen y que llevan a todos los demás vértices; cuando se obtiene el camino más corto desde el vértice origen, al resto de vértices que componen el grafo, el algoritmo se detiene. El algoritmo es una especialización de la búsqueda de costo uniforme, y como tal, no funciona en grafos con aristas de costo negativo (al elegir siempre el nodo con distancia menor, pueden quedar excluidos de la búsqueda nodos que en próximas iteraciones bajarían el costo general del camino al pasar por una arista con costo negativo).</w:t>
+      </w:r>
+      <w:r>
+        <w:rPr>
+          <w:rFonts w:ascii="Arial" w:hAnsi="Arial" w:cs="Arial"/>
+          <w:sz w:val="24"/>
+          <w:szCs w:val="24"/>
+        </w:rPr>
+        <w:t xml:space="preserve"> </w:t>
+      </w:r>
+      <w:sdt>
+        <w:sdtPr>
+          <w:rPr>
+            <w:rFonts w:ascii="Arial" w:hAnsi="Arial" w:cs="Arial"/>
+            <w:sz w:val="24"/>
+            <w:szCs w:val="24"/>
+          </w:rPr>
+          <w:id w:val="-798841101"/>
+          <w:citation/>
+        </w:sdtPr>
+        <w:sdtContent>
+          <w:r>
+            <w:rPr>
+              <w:rFonts w:ascii="Arial" w:hAnsi="Arial" w:cs="Arial"/>
+              <w:sz w:val="24"/>
+              <w:szCs w:val="24"/>
+            </w:rPr>
+            <w:fldChar w:fldCharType="begin"/>
+          </w:r>
+          <w:r>
+            <w:rPr>
+              <w:rFonts w:ascii="Arial" w:hAnsi="Arial" w:cs="Arial"/>
+              <w:sz w:val="24"/>
+              <w:szCs w:val="24"/>
+            </w:rPr>
+            <w:instrText xml:space="preserve"> CITATION Gre17 \l 9226 </w:instrText>
+          </w:r>
+          <w:r>
+            <w:rPr>
+              <w:rFonts w:ascii="Arial" w:hAnsi="Arial" w:cs="Arial"/>
+              <w:sz w:val="24"/>
+              <w:szCs w:val="24"/>
+            </w:rPr>
+            <w:fldChar w:fldCharType="separate"/>
+          </w:r>
+          <w:r>
+            <w:rPr>
+              <w:rFonts w:ascii="Arial" w:hAnsi="Arial" w:cs="Arial"/>
+              <w:noProof/>
+              <w:sz w:val="24"/>
+              <w:szCs w:val="24"/>
+            </w:rPr>
+            <w:t>(Gregorio, 2017)</w:t>
+          </w:r>
+          <w:r>
+            <w:rPr>
+              <w:rFonts w:ascii="Arial" w:hAnsi="Arial" w:cs="Arial"/>
+              <w:sz w:val="24"/>
+              <w:szCs w:val="24"/>
+            </w:rPr>
+            <w:fldChar w:fldCharType="end"/>
+          </w:r>
+        </w:sdtContent>
+      </w:sdt>
+    </w:p>
+    <w:p>
+      <w:pPr>
+        <w:spacing w:after="0" w:line="240" w:lineRule="auto"/>
+        <w:rPr>
+          <w:rFonts w:ascii="Arial" w:hAnsi="Arial" w:cs="Arial"/>
+          <w:sz w:val="24"/>
+          <w:szCs w:val="24"/>
+        </w:rPr>
+      </w:pPr>
+    </w:p>
+    <w:p>
+      <w:pPr>
+        <w:spacing w:after="0" w:line="240" w:lineRule="auto"/>
+        <w:rPr>
+          <w:rFonts w:ascii="Arial" w:hAnsi="Arial" w:cs="Arial"/>
+          <w:sz w:val="24"/>
+          <w:szCs w:val="24"/>
+        </w:rPr>
+      </w:pPr>
+    </w:p>
+    <w:p>
+      <w:pPr>
+        <w:spacing w:after="0" w:line="240" w:lineRule="auto"/>
+        <w:rPr>
+          <w:rFonts w:ascii="Arial" w:hAnsi="Arial" w:cs="Arial"/>
+          <w:sz w:val="24"/>
+          <w:szCs w:val="24"/>
+        </w:rPr>
+      </w:pPr>
+    </w:p>
+    <w:p>
+      <w:pPr>
+        <w:spacing w:after="0" w:line="240" w:lineRule="auto"/>
+        <w:rPr>
+          <w:rFonts w:ascii="Arial" w:hAnsi="Arial" w:cs="Arial"/>
+          <w:sz w:val="24"/>
+          <w:szCs w:val="24"/>
+        </w:rPr>
+      </w:pPr>
+    </w:p>
+    <w:p>
+      <w:pPr>
+        <w:spacing w:after="0" w:line="240" w:lineRule="auto"/>
+        <w:rPr>
+          <w:rFonts w:ascii="Arial" w:hAnsi="Arial" w:cs="Arial"/>
+          <w:sz w:val="24"/>
+          <w:szCs w:val="24"/>
+        </w:rPr>
+      </w:pPr>
+    </w:p>
+    <w:p>
+      <w:pPr>
+        <w:spacing w:after="0" w:line="240" w:lineRule="auto"/>
+        <w:rPr>
+          <w:rFonts w:ascii="Arial" w:hAnsi="Arial" w:cs="Arial"/>
+          <w:sz w:val="24"/>
+          <w:szCs w:val="24"/>
+        </w:rPr>
+      </w:pPr>
+    </w:p>
+    <w:p>
+      <w:pPr>
+        <w:spacing w:after="0" w:line="240" w:lineRule="auto"/>
+        <w:rPr>
+          <w:rFonts w:ascii="Arial" w:hAnsi="Arial" w:cs="Arial"/>
+          <w:sz w:val="24"/>
+          <w:szCs w:val="24"/>
+        </w:rPr>
+      </w:pPr>
+    </w:p>
+    <w:p>
+      <w:pPr>
+        <w:spacing w:after="0" w:line="240" w:lineRule="auto"/>
+        <w:rPr>
+          <w:rFonts w:ascii="Arial" w:hAnsi="Arial" w:cs="Arial"/>
+          <w:sz w:val="24"/>
+          <w:szCs w:val="24"/>
+        </w:rPr>
+      </w:pPr>
+    </w:p>
+    <w:p>
+      <w:pPr>
+        <w:spacing w:after="0" w:line="240" w:lineRule="auto"/>
+        <w:rPr>
+          <w:rFonts w:ascii="Arial" w:hAnsi="Arial" w:cs="Arial"/>
+          <w:sz w:val="24"/>
+          <w:szCs w:val="24"/>
+        </w:rPr>
+      </w:pPr>
+    </w:p>
+    <w:p>
+      <w:pPr>
+        <w:spacing w:after="0" w:line="240" w:lineRule="auto"/>
+        <w:rPr>
+          <w:rFonts w:ascii="Arial" w:hAnsi="Arial" w:cs="Arial"/>
+          <w:sz w:val="24"/>
+          <w:szCs w:val="24"/>
+        </w:rPr>
+      </w:pPr>
+    </w:p>
+    <w:p>
+      <w:pPr>
+        <w:spacing w:after="0" w:line="240" w:lineRule="auto"/>
+        <w:rPr>
+          <w:rFonts w:ascii="Arial" w:hAnsi="Arial" w:cs="Arial"/>
+          <w:b/>
+          <w:sz w:val="24"/>
+          <w:szCs w:val="24"/>
+        </w:rPr>
+      </w:pPr>
+      <w:r>
+        <w:rPr>
+          <w:rFonts w:ascii="Arial" w:hAnsi="Arial" w:cs="Arial"/>
+          <w:b/>
+          <w:sz w:val="24"/>
+          <w:szCs w:val="24"/>
+        </w:rPr>
+        <w:lastRenderedPageBreak/>
+        <w:t xml:space="preserve">Algoritmo de Prim: </w:t>
+      </w:r>
+    </w:p>
+    <w:p>
+      <w:pPr>
+        <w:spacing w:after="0" w:line="240" w:lineRule="auto"/>
+        <w:rPr>
+          <w:rFonts w:ascii="Arial" w:hAnsi="Arial" w:cs="Arial"/>
+          <w:sz w:val="24"/>
+          <w:szCs w:val="24"/>
+        </w:rPr>
+      </w:pPr>
+    </w:p>
+    <w:p>
+      <w:pPr>
+        <w:spacing w:after="0" w:line="240" w:lineRule="auto"/>
+        <w:ind w:firstLine="708"/>
+        <w:rPr>
+          <w:rFonts w:ascii="Arial" w:hAnsi="Arial" w:cs="Arial"/>
+          <w:sz w:val="24"/>
+          <w:szCs w:val="24"/>
+        </w:rPr>
+      </w:pPr>
+      <w:r>
+        <w:rPr>
+          <w:rFonts w:ascii="Arial" w:hAnsi="Arial" w:cs="Arial"/>
+          <w:sz w:val="24"/>
+          <w:szCs w:val="24"/>
+        </w:rPr>
+        <w:t xml:space="preserve">Algoritmo de Prim es un algoritmo perteneciente a la teoría de los grafos para encontrar un árbol </w:t>
+      </w:r>
+      <w:proofErr w:type="spellStart"/>
+      <w:r>
+        <w:rPr>
+          <w:rFonts w:ascii="Arial" w:hAnsi="Arial" w:cs="Arial"/>
+          <w:sz w:val="24"/>
+          <w:szCs w:val="24"/>
+        </w:rPr>
+        <w:t>recubridor</w:t>
+      </w:r>
+      <w:proofErr w:type="spellEnd"/>
+      <w:r>
+        <w:rPr>
+          <w:rFonts w:ascii="Arial" w:hAnsi="Arial" w:cs="Arial"/>
+          <w:sz w:val="24"/>
+          <w:szCs w:val="24"/>
+        </w:rPr>
+        <w:t xml:space="preserve"> mínimo en un grafo conexo, no dirigido y c</w:t>
+      </w:r>
+      <w:r>
+        <w:rPr>
+          <w:rFonts w:ascii="Arial" w:hAnsi="Arial" w:cs="Arial"/>
+          <w:sz w:val="24"/>
+          <w:szCs w:val="24"/>
+        </w:rPr>
+        <w:t>uyas aristas están etiquetadas.</w:t>
+      </w:r>
+    </w:p>
+    <w:p>
+      <w:pPr>
+        <w:spacing w:after="0" w:line="240" w:lineRule="auto"/>
+        <w:rPr>
+          <w:rFonts w:ascii="Arial" w:hAnsi="Arial" w:cs="Arial"/>
+          <w:sz w:val="24"/>
+          <w:szCs w:val="24"/>
+        </w:rPr>
+      </w:pPr>
+      <w:r>
+        <w:rPr>
+          <w:rFonts w:ascii="Arial" w:hAnsi="Arial" w:cs="Arial"/>
+          <w:sz w:val="24"/>
+          <w:szCs w:val="24"/>
+        </w:rPr>
+        <w:t xml:space="preserve">En otras palabras, el algoritmo encuentra un subconjunto de aristas que forman un árbol con todos los vértices, donde el peso total de todas las aristas en el árbol es el mínimo posible. Si el grafo no es conexo, entonces el algoritmo encontrará el árbol </w:t>
+      </w:r>
+      <w:proofErr w:type="spellStart"/>
+      <w:r>
+        <w:rPr>
+          <w:rFonts w:ascii="Arial" w:hAnsi="Arial" w:cs="Arial"/>
+          <w:sz w:val="24"/>
+          <w:szCs w:val="24"/>
+        </w:rPr>
+        <w:t>recubridor</w:t>
+      </w:r>
+      <w:proofErr w:type="spellEnd"/>
+      <w:r>
+        <w:rPr>
+          <w:rFonts w:ascii="Arial" w:hAnsi="Arial" w:cs="Arial"/>
+          <w:sz w:val="24"/>
+          <w:szCs w:val="24"/>
+        </w:rPr>
+        <w:t xml:space="preserve"> mínimo para uno de los componentes conexos que forman dicho grafo no conexo.</w:t>
+      </w:r>
+    </w:p>
+    <w:p>
+      <w:pPr>
+        <w:spacing w:after="0" w:line="240" w:lineRule="auto"/>
+        <w:rPr>
+          <w:rFonts w:ascii="Arial" w:hAnsi="Arial" w:cs="Arial"/>
+          <w:sz w:val="24"/>
+          <w:szCs w:val="24"/>
+        </w:rPr>
+      </w:pPr>
+    </w:p>
+    <w:p>
+      <w:pPr>
+        <w:spacing w:after="0" w:line="240" w:lineRule="auto"/>
+        <w:rPr>
+          <w:rFonts w:ascii="Arial" w:hAnsi="Arial" w:cs="Arial"/>
+          <w:sz w:val="24"/>
+          <w:szCs w:val="24"/>
+        </w:rPr>
+      </w:pPr>
+      <w:r>
+        <w:rPr>
+          <w:rFonts w:ascii="Arial" w:hAnsi="Arial" w:cs="Arial"/>
+          <w:sz w:val="24"/>
+          <w:szCs w:val="24"/>
+        </w:rPr>
+        <w:t xml:space="preserve">El algoritmo incrementa continuamente el tamaño de un árbol, comenzando por un vértice inicial al que se le van agregando sucesivamente vértices cuya distancia a los anteriores es mínima. Esto significa </w:t>
+      </w:r>
+      <w:r>
+        <w:rPr>
+          <w:rFonts w:ascii="Arial" w:hAnsi="Arial" w:cs="Arial"/>
+          <w:sz w:val="24"/>
+          <w:szCs w:val="24"/>
+        </w:rPr>
+        <w:t>que,</w:t>
+      </w:r>
+      <w:r>
+        <w:rPr>
+          <w:rFonts w:ascii="Arial" w:hAnsi="Arial" w:cs="Arial"/>
+          <w:sz w:val="24"/>
+          <w:szCs w:val="24"/>
+        </w:rPr>
+        <w:t xml:space="preserve"> en cada paso, las aristas a considerar son aquellas que inciden en vértices que ya pert</w:t>
+      </w:r>
+      <w:r>
+        <w:rPr>
+          <w:rFonts w:ascii="Arial" w:hAnsi="Arial" w:cs="Arial"/>
+          <w:sz w:val="24"/>
+          <w:szCs w:val="24"/>
+        </w:rPr>
+        <w:t>enecen al árbol.</w:t>
+      </w:r>
+    </w:p>
+    <w:p>
+      <w:pPr>
+        <w:spacing w:after="0" w:line="240" w:lineRule="auto"/>
+        <w:rPr>
+          <w:rFonts w:ascii="Arial" w:hAnsi="Arial" w:cs="Arial"/>
+          <w:sz w:val="24"/>
+          <w:szCs w:val="24"/>
+        </w:rPr>
+      </w:pPr>
+      <w:r>
+        <w:rPr>
+          <w:rFonts w:ascii="Arial" w:hAnsi="Arial" w:cs="Arial"/>
+          <w:sz w:val="24"/>
+          <w:szCs w:val="24"/>
+        </w:rPr>
+        <w:t xml:space="preserve">El árbol </w:t>
+      </w:r>
+      <w:proofErr w:type="spellStart"/>
+      <w:r>
+        <w:rPr>
+          <w:rFonts w:ascii="Arial" w:hAnsi="Arial" w:cs="Arial"/>
+          <w:sz w:val="24"/>
+          <w:szCs w:val="24"/>
+        </w:rPr>
+        <w:t>recubridor</w:t>
+      </w:r>
+      <w:proofErr w:type="spellEnd"/>
+      <w:r>
+        <w:rPr>
+          <w:rFonts w:ascii="Arial" w:hAnsi="Arial" w:cs="Arial"/>
+          <w:sz w:val="24"/>
+          <w:szCs w:val="24"/>
+        </w:rPr>
+        <w:t xml:space="preserve"> mínimo está completamente construido cuando no quedan más vértices por agregar.</w:t>
+      </w:r>
+      <w:r>
+        <w:rPr>
+          <w:rFonts w:ascii="Arial" w:hAnsi="Arial" w:cs="Arial"/>
+          <w:sz w:val="24"/>
+          <w:szCs w:val="24"/>
+        </w:rPr>
+        <w:t xml:space="preserve"> </w:t>
+      </w:r>
+      <w:sdt>
+        <w:sdtPr>
+          <w:rPr>
+            <w:rFonts w:ascii="Arial" w:hAnsi="Arial" w:cs="Arial"/>
+            <w:sz w:val="24"/>
+            <w:szCs w:val="24"/>
+          </w:rPr>
+          <w:id w:val="1354998867"/>
+          <w:citation/>
+        </w:sdtPr>
+        <w:sdtContent>
+          <w:r>
+            <w:rPr>
+              <w:rFonts w:ascii="Arial" w:hAnsi="Arial" w:cs="Arial"/>
+              <w:sz w:val="24"/>
+              <w:szCs w:val="24"/>
+            </w:rPr>
+            <w:fldChar w:fldCharType="begin"/>
+          </w:r>
+          <w:r>
+            <w:rPr>
+              <w:rFonts w:ascii="Arial" w:hAnsi="Arial" w:cs="Arial"/>
+              <w:sz w:val="24"/>
+              <w:szCs w:val="24"/>
+            </w:rPr>
+            <w:instrText xml:space="preserve"> CITATION Ecu18 \l 9226 </w:instrText>
+          </w:r>
+          <w:r>
+            <w:rPr>
+              <w:rFonts w:ascii="Arial" w:hAnsi="Arial" w:cs="Arial"/>
+              <w:sz w:val="24"/>
+              <w:szCs w:val="24"/>
+            </w:rPr>
+            <w:fldChar w:fldCharType="separate"/>
+          </w:r>
+          <w:r>
+            <w:rPr>
+              <w:rFonts w:ascii="Arial" w:hAnsi="Arial" w:cs="Arial"/>
+              <w:noProof/>
+              <w:sz w:val="24"/>
+              <w:szCs w:val="24"/>
+            </w:rPr>
+            <w:t>(Ecured, 2018)</w:t>
+          </w:r>
+          <w:r>
+            <w:rPr>
+              <w:rFonts w:ascii="Arial" w:hAnsi="Arial" w:cs="Arial"/>
+              <w:sz w:val="24"/>
+              <w:szCs w:val="24"/>
+            </w:rPr>
+            <w:fldChar w:fldCharType="end"/>
+          </w:r>
+        </w:sdtContent>
+      </w:sdt>
+    </w:p>
+    <w:p>
+      <w:pPr>
+        <w:spacing w:after="0" w:line="240" w:lineRule="auto"/>
+        <w:rPr>
+          <w:rFonts w:ascii="Arial" w:hAnsi="Arial" w:cs="Arial"/>
+          <w:sz w:val="24"/>
+          <w:szCs w:val="24"/>
+        </w:rPr>
+      </w:pPr>
+    </w:p>
+    <w:p>
+      <w:pPr>
+        <w:spacing w:after="0" w:line="240" w:lineRule="auto"/>
+        <w:rPr>
+          <w:rFonts w:ascii="Arial" w:hAnsi="Arial" w:cs="Arial"/>
+          <w:b/>
+          <w:sz w:val="24"/>
+          <w:szCs w:val="24"/>
+        </w:rPr>
+      </w:pPr>
+      <w:r>
+        <w:rPr>
+          <w:rFonts w:ascii="Arial" w:hAnsi="Arial" w:cs="Arial"/>
+          <w:b/>
+          <w:sz w:val="24"/>
+          <w:szCs w:val="24"/>
+        </w:rPr>
+        <w:t xml:space="preserve">Algoritmo de </w:t>
+      </w:r>
+      <w:proofErr w:type="spellStart"/>
+      <w:r>
+        <w:rPr>
+          <w:rFonts w:ascii="Arial" w:hAnsi="Arial" w:cs="Arial"/>
+          <w:b/>
+          <w:sz w:val="24"/>
+          <w:szCs w:val="24"/>
+        </w:rPr>
+        <w:t>kruskal</w:t>
+      </w:r>
+      <w:proofErr w:type="spellEnd"/>
+      <w:r>
+        <w:rPr>
+          <w:rFonts w:ascii="Arial" w:hAnsi="Arial" w:cs="Arial"/>
+          <w:b/>
+          <w:sz w:val="24"/>
+          <w:szCs w:val="24"/>
+        </w:rPr>
+        <w:t xml:space="preserve">: </w:t>
+      </w:r>
+    </w:p>
+    <w:p>
+      <w:pPr>
+        <w:spacing w:after="0" w:line="240" w:lineRule="auto"/>
+        <w:rPr>
+          <w:rFonts w:ascii="Arial" w:hAnsi="Arial" w:cs="Arial"/>
+          <w:b/>
+          <w:sz w:val="24"/>
+          <w:szCs w:val="24"/>
+        </w:rPr>
+      </w:pPr>
+    </w:p>
+    <w:p>
+      <w:pPr>
+        <w:spacing w:after="0" w:line="240" w:lineRule="auto"/>
+        <w:ind w:firstLine="708"/>
+        <w:rPr>
+          <w:rFonts w:ascii="Arial" w:hAnsi="Arial" w:cs="Arial"/>
+          <w:sz w:val="24"/>
+          <w:szCs w:val="24"/>
+        </w:rPr>
+      </w:pPr>
+      <w:r>
+        <w:rPr>
+          <w:rFonts w:ascii="Arial" w:hAnsi="Arial" w:cs="Arial"/>
+          <w:sz w:val="24"/>
+          <w:szCs w:val="24"/>
+        </w:rPr>
+        <w:t xml:space="preserve">Es un algoritmo de la teoría de grafos para encontrar un árbol </w:t>
+      </w:r>
+      <w:proofErr w:type="spellStart"/>
+      <w:r>
+        <w:rPr>
+          <w:rFonts w:ascii="Arial" w:hAnsi="Arial" w:cs="Arial"/>
+          <w:sz w:val="24"/>
+          <w:szCs w:val="24"/>
+        </w:rPr>
+        <w:t>recubridor</w:t>
+      </w:r>
+      <w:proofErr w:type="spellEnd"/>
+      <w:r>
+        <w:rPr>
+          <w:rFonts w:ascii="Arial" w:hAnsi="Arial" w:cs="Arial"/>
+          <w:sz w:val="24"/>
+          <w:szCs w:val="24"/>
+        </w:rPr>
+        <w:t xml:space="preserve"> mínimo en un grafo conexo y ponderado. Es decir, busca un subconjunto de aristas que, formando un árbol, incluyen todos los vértices y donde el valor total de todas las aristas del árbol es el mínimo. Si el grafo no es conexo, entonces busca un bosque expandido mínimo (un árbol expandido mínimo para cada componente conexa).</w:t>
+      </w:r>
+    </w:p>
+    <w:p>
+      <w:pPr>
+        <w:spacing w:after="0" w:line="240" w:lineRule="auto"/>
+        <w:rPr>
+          <w:rFonts w:ascii="Arial" w:hAnsi="Arial" w:cs="Arial"/>
+          <w:sz w:val="24"/>
+          <w:szCs w:val="24"/>
+        </w:rPr>
+      </w:pPr>
+    </w:p>
+    <w:p>
+      <w:pPr>
+        <w:spacing w:after="0" w:line="240" w:lineRule="auto"/>
+        <w:rPr>
+          <w:rFonts w:ascii="Arial" w:hAnsi="Arial" w:cs="Arial"/>
+          <w:color w:val="000000" w:themeColor="text1"/>
+          <w:sz w:val="24"/>
+          <w:szCs w:val="24"/>
+        </w:rPr>
+      </w:pPr>
+      <w:r>
+        <w:rPr>
+          <w:rFonts w:ascii="Helvetica" w:hAnsi="Helvetica"/>
+          <w:color w:val="000000" w:themeColor="text1"/>
+          <w:sz w:val="23"/>
+          <w:szCs w:val="23"/>
+          <w:shd w:val="clear" w:color="auto" w:fill="FFFFFF"/>
+        </w:rPr>
+        <w:t xml:space="preserve">El algoritmo de </w:t>
+      </w:r>
+      <w:proofErr w:type="spellStart"/>
+      <w:r>
+        <w:rPr>
+          <w:rFonts w:ascii="Helvetica" w:hAnsi="Helvetica"/>
+          <w:color w:val="000000" w:themeColor="text1"/>
+          <w:sz w:val="23"/>
+          <w:szCs w:val="23"/>
+          <w:shd w:val="clear" w:color="auto" w:fill="FFFFFF"/>
+        </w:rPr>
+        <w:t>Kruskal</w:t>
+      </w:r>
+      <w:proofErr w:type="spellEnd"/>
+      <w:r>
+        <w:rPr>
+          <w:rFonts w:ascii="Helvetica" w:hAnsi="Helvetica"/>
+          <w:color w:val="000000" w:themeColor="text1"/>
+          <w:sz w:val="23"/>
+          <w:szCs w:val="23"/>
+          <w:shd w:val="clear" w:color="auto" w:fill="FFFFFF"/>
+        </w:rPr>
+        <w:t xml:space="preserve"> es un ejemplo de algoritmo voraz.</w:t>
+      </w:r>
+      <w:r>
+        <w:rPr>
+          <w:rFonts w:ascii="Helvetica" w:hAnsi="Helvetica"/>
+          <w:color w:val="000000" w:themeColor="text1"/>
+          <w:sz w:val="23"/>
+          <w:szCs w:val="23"/>
+        </w:rPr>
+        <w:br/>
+      </w:r>
+      <w:r>
+        <w:rPr>
+          <w:rFonts w:ascii="Helvetica" w:hAnsi="Helvetica"/>
+          <w:color w:val="000000" w:themeColor="text1"/>
+          <w:sz w:val="23"/>
+          <w:szCs w:val="23"/>
+          <w:shd w:val="clear" w:color="auto" w:fill="FFFFFF"/>
+        </w:rPr>
+        <w:t>Un ejemplo de árbol expandido mínimo. Cada punto representa un vértice, el cual puede ser un árbol por sí mismo. Se usa el Algoritmo para buscar las distancias más cortas (árbol expandido) que conectan todos los puntos o vértices.</w:t>
+      </w:r>
+      <w:r>
+        <w:rPr>
+          <w:rFonts w:ascii="Helvetica" w:hAnsi="Helvetica"/>
+          <w:color w:val="000000" w:themeColor="text1"/>
+          <w:sz w:val="23"/>
+          <w:szCs w:val="23"/>
+          <w:shd w:val="clear" w:color="auto" w:fill="FFFFFF"/>
+        </w:rPr>
+        <w:t xml:space="preserve"> </w:t>
+      </w:r>
+      <w:sdt>
+        <w:sdtPr>
+          <w:rPr>
+            <w:rFonts w:ascii="Helvetica" w:hAnsi="Helvetica"/>
+            <w:color w:val="000000" w:themeColor="text1"/>
+            <w:sz w:val="23"/>
+            <w:szCs w:val="23"/>
+            <w:shd w:val="clear" w:color="auto" w:fill="FFFFFF"/>
+          </w:rPr>
+          <w:id w:val="1393076036"/>
+          <w:citation/>
+        </w:sdtPr>
+        <w:sdtContent>
+          <w:r>
+            <w:rPr>
+              <w:rFonts w:ascii="Helvetica" w:hAnsi="Helvetica"/>
+              <w:color w:val="000000" w:themeColor="text1"/>
+              <w:sz w:val="23"/>
+              <w:szCs w:val="23"/>
+              <w:shd w:val="clear" w:color="auto" w:fill="FFFFFF"/>
+            </w:rPr>
+            <w:fldChar w:fldCharType="begin"/>
+          </w:r>
+          <w:r>
+            <w:rPr>
+              <w:rFonts w:ascii="Helvetica" w:hAnsi="Helvetica"/>
+              <w:color w:val="000000" w:themeColor="text1"/>
+              <w:sz w:val="23"/>
+              <w:szCs w:val="23"/>
+              <w:shd w:val="clear" w:color="auto" w:fill="FFFFFF"/>
+            </w:rPr>
+            <w:instrText xml:space="preserve">CITATION Ecu19 \l 9226 </w:instrText>
+          </w:r>
+          <w:r>
+            <w:rPr>
+              <w:rFonts w:ascii="Helvetica" w:hAnsi="Helvetica"/>
+              <w:color w:val="000000" w:themeColor="text1"/>
+              <w:sz w:val="23"/>
+              <w:szCs w:val="23"/>
+              <w:shd w:val="clear" w:color="auto" w:fill="FFFFFF"/>
+            </w:rPr>
+            <w:fldChar w:fldCharType="separate"/>
+          </w:r>
+          <w:r>
+            <w:rPr>
+              <w:rFonts w:ascii="Helvetica" w:hAnsi="Helvetica"/>
+              <w:noProof/>
+              <w:color w:val="000000" w:themeColor="text1"/>
+              <w:sz w:val="23"/>
+              <w:szCs w:val="23"/>
+              <w:shd w:val="clear" w:color="auto" w:fill="FFFFFF"/>
+            </w:rPr>
+            <w:t>(Ecured, Ecured, 2019)</w:t>
+          </w:r>
+          <w:r>
+            <w:rPr>
+              <w:rFonts w:ascii="Helvetica" w:hAnsi="Helvetica"/>
+              <w:color w:val="000000" w:themeColor="text1"/>
+              <w:sz w:val="23"/>
+              <w:szCs w:val="23"/>
+              <w:shd w:val="clear" w:color="auto" w:fill="FFFFFF"/>
+            </w:rPr>
+            <w:fldChar w:fldCharType="end"/>
+          </w:r>
+        </w:sdtContent>
+      </w:sdt>
+    </w:p>
+    <w:p>
+      <w:pPr>
+        <w:spacing w:after="0" w:line="240" w:lineRule="auto"/>
+        <w:rPr>
+          <w:rFonts w:ascii="Arial" w:hAnsi="Arial" w:cs="Arial"/>
+          <w:color w:val="000000" w:themeColor="text1"/>
+          <w:sz w:val="24"/>
+          <w:szCs w:val="24"/>
+        </w:rPr>
+      </w:pPr>
+    </w:p>
+    <w:p>
+      <w:pPr>
+        <w:spacing w:after="0" w:line="240" w:lineRule="auto"/>
+        <w:rPr>
+          <w:rFonts w:ascii="Arial" w:hAnsi="Arial" w:cs="Arial"/>
+          <w:sz w:val="24"/>
+          <w:szCs w:val="24"/>
+        </w:rPr>
+      </w:pPr>
+    </w:p>
+    <w:p>
+      <w:pPr>
+        <w:spacing w:after="0" w:line="240" w:lineRule="auto"/>
+        <w:rPr>
+          <w:rFonts w:ascii="Arial" w:hAnsi="Arial" w:cs="Arial"/>
+          <w:sz w:val="24"/>
+          <w:szCs w:val="24"/>
+        </w:rPr>
+      </w:pPr>
+    </w:p>
+    <w:p>
+      <w:pPr>
+        <w:spacing w:after="0" w:line="240" w:lineRule="auto"/>
+        <w:rPr>
+          <w:rFonts w:ascii="Arial" w:hAnsi="Arial" w:cs="Arial"/>
+          <w:sz w:val="24"/>
+          <w:szCs w:val="24"/>
+        </w:rPr>
+      </w:pPr>
+    </w:p>
+    <w:p>
+      <w:pPr>
+        <w:spacing w:after="0" w:line="240" w:lineRule="auto"/>
+        <w:rPr>
+          <w:rFonts w:ascii="Arial" w:hAnsi="Arial" w:cs="Arial"/>
+          <w:b/>
+          <w:sz w:val="24"/>
+          <w:szCs w:val="24"/>
+        </w:rPr>
+      </w:pPr>
+      <w:r>
+        <w:rPr>
+          <w:rFonts w:ascii="Arial" w:hAnsi="Arial" w:cs="Arial"/>
+          <w:b/>
+          <w:sz w:val="24"/>
+          <w:szCs w:val="24"/>
+        </w:rPr>
+        <w:t>Algorit</w:t>
+      </w:r>
+      <w:r>
+        <w:rPr>
+          <w:rFonts w:ascii="Arial" w:hAnsi="Arial" w:cs="Arial"/>
+          <w:b/>
+          <w:sz w:val="24"/>
+          <w:szCs w:val="24"/>
+        </w:rPr>
+        <w:t xml:space="preserve">mo BFS: </w:t>
+      </w:r>
+    </w:p>
+    <w:p>
+      <w:pPr>
+        <w:spacing w:after="0" w:line="240" w:lineRule="auto"/>
+        <w:rPr>
+          <w:rFonts w:ascii="Arial" w:hAnsi="Arial" w:cs="Arial"/>
+          <w:b/>
+          <w:sz w:val="24"/>
+          <w:szCs w:val="24"/>
+        </w:rPr>
+      </w:pPr>
+    </w:p>
+    <w:p>
+      <w:pPr>
+        <w:spacing w:after="0" w:line="240" w:lineRule="auto"/>
+        <w:ind w:firstLine="708"/>
+        <w:rPr>
+          <w:rFonts w:ascii="Arial" w:hAnsi="Arial" w:cs="Arial"/>
+          <w:sz w:val="24"/>
+          <w:szCs w:val="24"/>
+        </w:rPr>
+      </w:pPr>
+      <w:r>
+        <w:rPr>
+          <w:rFonts w:ascii="Arial" w:hAnsi="Arial" w:cs="Arial"/>
+          <w:sz w:val="24"/>
+          <w:szCs w:val="24"/>
+        </w:rPr>
+        <w:t>E</w:t>
+      </w:r>
+      <w:r>
+        <w:rPr>
+          <w:rFonts w:ascii="Arial" w:hAnsi="Arial" w:cs="Arial"/>
+          <w:sz w:val="24"/>
+          <w:szCs w:val="24"/>
+        </w:rPr>
+        <w:t xml:space="preserve">s un algoritmo de búsqueda no informada utilizado para recorrer o buscar elementos en un grafo (usado frecuentemente sobre árboles). Intuitivamente, se comienza en la raíz (eligiendo algún nodo como elemento raíz en el caso de un grafo) y se exploran todos los vecinos de este nodo. A </w:t>
+      </w:r>
+      <w:r>
+        <w:rPr>
+          <w:rFonts w:ascii="Arial" w:hAnsi="Arial" w:cs="Arial"/>
+          <w:sz w:val="24"/>
+          <w:szCs w:val="24"/>
+        </w:rPr>
+        <w:t>continuación,</w:t>
+      </w:r>
+      <w:r>
+        <w:rPr>
+          <w:rFonts w:ascii="Arial" w:hAnsi="Arial" w:cs="Arial"/>
+          <w:sz w:val="24"/>
+          <w:szCs w:val="24"/>
+        </w:rPr>
+        <w:t xml:space="preserve"> para cada uno de los vecinos se exploran sus respectivos vecinos adyacentes, y así hasta que se recorra todo el árbol.</w:t>
+      </w:r>
+    </w:p>
+    <w:p>
+      <w:pPr>
+        <w:spacing w:after="0" w:line="240" w:lineRule="auto"/>
+        <w:rPr>
+          <w:rFonts w:ascii="Arial" w:hAnsi="Arial" w:cs="Arial"/>
+          <w:sz w:val="24"/>
+          <w:szCs w:val="24"/>
+        </w:rPr>
+      </w:pPr>
+    </w:p>
+    <w:p>
+      <w:pPr>
+        <w:spacing w:after="0" w:line="240" w:lineRule="auto"/>
+        <w:rPr>
+          <w:rFonts w:ascii="Arial" w:hAnsi="Arial" w:cs="Arial"/>
+          <w:sz w:val="24"/>
+          <w:szCs w:val="24"/>
+        </w:rPr>
+      </w:pPr>
+      <w:r>
+        <w:rPr>
+          <w:rFonts w:ascii="Arial" w:hAnsi="Arial" w:cs="Arial"/>
+          <w:sz w:val="24"/>
+          <w:szCs w:val="24"/>
+        </w:rPr>
+        <w:lastRenderedPageBreak/>
+        <w:t>Formalmente, BFS es un algoritmo de búsqueda sin información, que expande y examina todos los nodos de un árbol sistemáticamente para buscar una solución. El algoritmo no usa ninguna estrategia heurística.</w:t>
+      </w:r>
+      <w:r>
+        <w:rPr>
+          <w:rFonts w:ascii="Arial" w:hAnsi="Arial" w:cs="Arial"/>
+          <w:sz w:val="24"/>
+          <w:szCs w:val="24"/>
+        </w:rPr>
+        <w:t xml:space="preserve"> </w:t>
+      </w:r>
+      <w:sdt>
+        <w:sdtPr>
+          <w:rPr>
+            <w:rFonts w:ascii="Arial" w:hAnsi="Arial" w:cs="Arial"/>
+            <w:sz w:val="24"/>
+            <w:szCs w:val="24"/>
+          </w:rPr>
+          <w:id w:val="-1582906758"/>
+          <w:citation/>
+        </w:sdtPr>
+        <w:sdtContent>
+          <w:r>
+            <w:rPr>
+              <w:rFonts w:ascii="Arial" w:hAnsi="Arial" w:cs="Arial"/>
+              <w:sz w:val="24"/>
+              <w:szCs w:val="24"/>
+            </w:rPr>
+            <w:fldChar w:fldCharType="begin"/>
+          </w:r>
+          <w:r>
+            <w:rPr>
+              <w:rFonts w:ascii="Arial" w:hAnsi="Arial" w:cs="Arial"/>
+              <w:sz w:val="24"/>
+              <w:szCs w:val="24"/>
+            </w:rPr>
+            <w:instrText xml:space="preserve"> CITATION Cor19 \l 9226 </w:instrText>
+          </w:r>
+          <w:r>
+            <w:rPr>
+              <w:rFonts w:ascii="Arial" w:hAnsi="Arial" w:cs="Arial"/>
+              <w:sz w:val="24"/>
+              <w:szCs w:val="24"/>
+            </w:rPr>
+            <w:fldChar w:fldCharType="separate"/>
+          </w:r>
+          <w:r>
+            <w:rPr>
+              <w:rFonts w:ascii="Arial" w:hAnsi="Arial" w:cs="Arial"/>
+              <w:noProof/>
+              <w:sz w:val="24"/>
+              <w:szCs w:val="24"/>
+            </w:rPr>
+            <w:t>(Cormen, 2019)</w:t>
+          </w:r>
+          <w:r>
+            <w:rPr>
+              <w:rFonts w:ascii="Arial" w:hAnsi="Arial" w:cs="Arial"/>
+              <w:sz w:val="24"/>
+              <w:szCs w:val="24"/>
+            </w:rPr>
+            <w:fldChar w:fldCharType="end"/>
+          </w:r>
+        </w:sdtContent>
+      </w:sdt>
+    </w:p>
+    <w:p>
+      <w:pPr>
+        <w:spacing w:after="0" w:line="240" w:lineRule="auto"/>
+        <w:rPr>
+          <w:rFonts w:ascii="Arial" w:hAnsi="Arial" w:cs="Arial"/>
+          <w:sz w:val="24"/>
+          <w:szCs w:val="24"/>
+        </w:rPr>
+      </w:pPr>
+    </w:p>
+    <w:p>
+      <w:pPr>
+        <w:spacing w:after="0" w:line="240" w:lineRule="auto"/>
+        <w:rPr>
+          <w:rFonts w:ascii="Arial" w:hAnsi="Arial" w:cs="Arial"/>
+          <w:sz w:val="24"/>
+          <w:szCs w:val="24"/>
+        </w:rPr>
+      </w:pPr>
+    </w:p>
+    <w:p>
+      <w:pPr>
+        <w:spacing w:after="0" w:line="240" w:lineRule="auto"/>
+        <w:rPr>
+          <w:rFonts w:ascii="Arial" w:hAnsi="Arial" w:cs="Arial"/>
+          <w:b/>
+          <w:sz w:val="24"/>
+          <w:szCs w:val="24"/>
+        </w:rPr>
+      </w:pPr>
+      <w:r>
+        <w:rPr>
+          <w:rFonts w:ascii="Arial" w:hAnsi="Arial" w:cs="Arial"/>
+          <w:b/>
+          <w:sz w:val="24"/>
+          <w:szCs w:val="24"/>
+        </w:rPr>
+        <w:t>Algoritmo DFS:</w:t>
+      </w:r>
+    </w:p>
+    <w:p>
+      <w:pPr>
+        <w:spacing w:after="0" w:line="240" w:lineRule="auto"/>
+        <w:rPr>
+          <w:rFonts w:ascii="Arial" w:hAnsi="Arial" w:cs="Arial"/>
+          <w:b/>
+          <w:sz w:val="24"/>
+          <w:szCs w:val="24"/>
+        </w:rPr>
+      </w:pPr>
+    </w:p>
+    <w:p>
+      <w:pPr>
+        <w:spacing w:after="0" w:line="240" w:lineRule="auto"/>
+        <w:ind w:firstLine="708"/>
+        <w:rPr>
+          <w:rFonts w:ascii="Arial" w:hAnsi="Arial" w:cs="Arial"/>
+          <w:sz w:val="24"/>
+          <w:szCs w:val="24"/>
+        </w:rPr>
+      </w:pPr>
+      <w:r>
+        <w:rPr>
+          <w:rFonts w:ascii="Arial" w:hAnsi="Arial" w:cs="Arial"/>
+          <w:sz w:val="24"/>
+          <w:szCs w:val="24"/>
+        </w:rPr>
+        <w:t>El algoritmo DFS (</w:t>
+      </w:r>
+      <w:proofErr w:type="spellStart"/>
+      <w:r>
+        <w:rPr>
+          <w:rFonts w:ascii="Arial" w:hAnsi="Arial" w:cs="Arial"/>
+          <w:sz w:val="24"/>
+          <w:szCs w:val="24"/>
+        </w:rPr>
+        <w:t>Depth-First</w:t>
+      </w:r>
+      <w:proofErr w:type="spellEnd"/>
+      <w:r>
+        <w:rPr>
+          <w:rFonts w:ascii="Arial" w:hAnsi="Arial" w:cs="Arial"/>
+          <w:sz w:val="24"/>
+          <w:szCs w:val="24"/>
+        </w:rPr>
+        <w:t xml:space="preserve"> </w:t>
+      </w:r>
+      <w:proofErr w:type="spellStart"/>
+      <w:r>
+        <w:rPr>
+          <w:rFonts w:ascii="Arial" w:hAnsi="Arial" w:cs="Arial"/>
+          <w:sz w:val="24"/>
+          <w:szCs w:val="24"/>
+        </w:rPr>
+        <w:t>Search</w:t>
+      </w:r>
+      <w:proofErr w:type="spellEnd"/>
+      <w:r>
+        <w:rPr>
+          <w:rFonts w:ascii="Arial" w:hAnsi="Arial" w:cs="Arial"/>
+          <w:sz w:val="24"/>
+          <w:szCs w:val="24"/>
+        </w:rPr>
+        <w:t>) es una forma sistemática de encontrar todos los vértices alcanzables de un grafo desde un vértice de origen. Su funcionamiento consiste en ir expandiendo todos y cada uno de los nodos que va localizando, de forma recurrente, en un camino concreto. Cuando ya no quedan más nodos que visitar en dicho camino, regresa, de modo que repite el mismo proceso con cada uno de los hermanos del nodo ya procesado.</w:t>
+      </w:r>
+    </w:p>
+    <w:p>
+      <w:pPr>
+        <w:spacing w:after="0" w:line="240" w:lineRule="auto"/>
+        <w:rPr>
+          <w:rFonts w:ascii="Arial" w:hAnsi="Arial" w:cs="Arial"/>
+          <w:sz w:val="24"/>
+          <w:szCs w:val="24"/>
+        </w:rPr>
+      </w:pPr>
+    </w:p>
+    <w:p>
+      <w:pPr>
+        <w:spacing w:after="0" w:line="240" w:lineRule="auto"/>
+        <w:rPr>
+          <w:rFonts w:ascii="Arial" w:hAnsi="Arial" w:cs="Arial"/>
+          <w:sz w:val="24"/>
+          <w:szCs w:val="24"/>
+        </w:rPr>
+      </w:pPr>
+      <w:r>
+        <w:rPr>
+          <w:rFonts w:ascii="Arial" w:hAnsi="Arial" w:cs="Arial"/>
+          <w:sz w:val="24"/>
+          <w:szCs w:val="24"/>
+        </w:rPr>
+        <w:t xml:space="preserve">Si G es un grafo un grafo conexo, el algoritmo de búsqueda en profundidad obtiene un árbol </w:t>
+      </w:r>
+      <w:proofErr w:type="spellStart"/>
+      <w:r>
+        <w:rPr>
+          <w:rFonts w:ascii="Arial" w:hAnsi="Arial" w:cs="Arial"/>
+          <w:sz w:val="24"/>
+          <w:szCs w:val="24"/>
+        </w:rPr>
+        <w:t>recubridor</w:t>
+      </w:r>
+      <w:proofErr w:type="spellEnd"/>
+      <w:r>
+        <w:rPr>
+          <w:rFonts w:ascii="Arial" w:hAnsi="Arial" w:cs="Arial"/>
+          <w:sz w:val="24"/>
+          <w:szCs w:val="24"/>
+        </w:rPr>
+        <w:t xml:space="preserve"> de G. Se trata de un grafo en el que aparecen todos los vértices de G, pero no todas sus aristas. El árbol </w:t>
+      </w:r>
+      <w:proofErr w:type="spellStart"/>
+      <w:r>
+        <w:rPr>
+          <w:rFonts w:ascii="Arial" w:hAnsi="Arial" w:cs="Arial"/>
+          <w:sz w:val="24"/>
+          <w:szCs w:val="24"/>
+        </w:rPr>
+        <w:t>recubridor</w:t>
+      </w:r>
+      <w:proofErr w:type="spellEnd"/>
+      <w:r>
+        <w:rPr>
+          <w:rFonts w:ascii="Arial" w:hAnsi="Arial" w:cs="Arial"/>
+          <w:sz w:val="24"/>
+          <w:szCs w:val="24"/>
+        </w:rPr>
+        <w:t xml:space="preserve"> no es único, depende del vértice de partida.</w:t>
+      </w:r>
+      <w:r>
+        <w:rPr>
+          <w:rFonts w:ascii="Arial" w:hAnsi="Arial" w:cs="Arial"/>
+          <w:sz w:val="24"/>
+          <w:szCs w:val="24"/>
+        </w:rPr>
+        <w:t xml:space="preserve"> </w:t>
+      </w:r>
+      <w:sdt>
+        <w:sdtPr>
+          <w:rPr>
+            <w:rFonts w:ascii="Arial" w:hAnsi="Arial" w:cs="Arial"/>
+            <w:sz w:val="24"/>
+            <w:szCs w:val="24"/>
+          </w:rPr>
+          <w:id w:val="-1940672017"/>
+          <w:citation/>
+        </w:sdtPr>
+        <w:sdtContent>
+          <w:r>
+            <w:rPr>
+              <w:rFonts w:ascii="Arial" w:hAnsi="Arial" w:cs="Arial"/>
+              <w:sz w:val="24"/>
+              <w:szCs w:val="24"/>
+            </w:rPr>
+            <w:fldChar w:fldCharType="begin"/>
+          </w:r>
+          <w:r>
+            <w:rPr>
+              <w:rFonts w:ascii="Arial" w:hAnsi="Arial" w:cs="Arial"/>
+              <w:sz w:val="24"/>
+              <w:szCs w:val="24"/>
+            </w:rPr>
+            <w:instrText xml:space="preserve"> CITATION IAG18 \l 9226 </w:instrText>
+          </w:r>
+          <w:r>
+            <w:rPr>
+              <w:rFonts w:ascii="Arial" w:hAnsi="Arial" w:cs="Arial"/>
+              <w:sz w:val="24"/>
+              <w:szCs w:val="24"/>
+            </w:rPr>
+            <w:fldChar w:fldCharType="separate"/>
+          </w:r>
+          <w:r>
+            <w:rPr>
+              <w:rFonts w:ascii="Arial" w:hAnsi="Arial" w:cs="Arial"/>
+              <w:noProof/>
+              <w:sz w:val="24"/>
+              <w:szCs w:val="24"/>
+            </w:rPr>
+            <w:t>(IAGraph, 2018)</w:t>
+          </w:r>
+          <w:r>
+            <w:rPr>
+              <w:rFonts w:ascii="Arial" w:hAnsi="Arial" w:cs="Arial"/>
+              <w:sz w:val="24"/>
+              <w:szCs w:val="24"/>
+            </w:rPr>
+            <w:fldChar w:fldCharType="end"/>
+          </w:r>
+        </w:sdtContent>
+      </w:sdt>
+      <w:r>
+        <w:rPr>
+          <w:rFonts w:ascii="Arial" w:hAnsi="Arial" w:cs="Arial"/>
+          <w:sz w:val="24"/>
+          <w:szCs w:val="24"/>
+        </w:rPr>
+        <w:t>.</w:t>
+      </w:r>
+    </w:p>
+    <w:p>
+      <w:pPr>
+        <w:spacing w:after="0" w:line="240" w:lineRule="auto"/>
+        <w:rPr>
+          <w:rFonts w:ascii="Arial" w:hAnsi="Arial" w:cs="Arial"/>
+          <w:sz w:val="24"/>
+          <w:szCs w:val="24"/>
+        </w:rPr>
+      </w:pPr>
+    </w:p>
+    <w:p>
+      <w:pPr>
+        <w:spacing w:after="0" w:line="240" w:lineRule="auto"/>
+        <w:rPr>
+          <w:rFonts w:ascii="Arial" w:hAnsi="Arial" w:cs="Arial"/>
+          <w:b/>
+          <w:sz w:val="24"/>
+          <w:szCs w:val="24"/>
+        </w:rPr>
+      </w:pPr>
+      <w:r>
+        <w:rPr>
+          <w:rFonts w:ascii="Arial" w:hAnsi="Arial" w:cs="Arial"/>
+          <w:b/>
+          <w:sz w:val="24"/>
+          <w:szCs w:val="24"/>
+        </w:rPr>
+        <w:t>Matriz de adyacencia:</w:t>
+      </w:r>
+    </w:p>
+    <w:p>
+      <w:pPr>
+        <w:spacing w:after="0" w:line="240" w:lineRule="auto"/>
+        <w:rPr>
+          <w:rFonts w:ascii="Arial" w:hAnsi="Arial" w:cs="Arial"/>
+          <w:b/>
+          <w:sz w:val="24"/>
+          <w:szCs w:val="24"/>
+        </w:rPr>
+      </w:pPr>
+    </w:p>
+    <w:p>
+      <w:pPr>
+        <w:spacing w:after="0" w:line="240" w:lineRule="auto"/>
+        <w:ind w:firstLine="708"/>
+        <w:rPr>
+          <w:rFonts w:ascii="Arial" w:hAnsi="Arial" w:cs="Arial"/>
+          <w:sz w:val="24"/>
+          <w:szCs w:val="24"/>
+        </w:rPr>
+      </w:pPr>
+      <w:r>
+        <w:rPr>
+          <w:rFonts w:ascii="Arial" w:hAnsi="Arial" w:cs="Arial"/>
+          <w:sz w:val="24"/>
+          <w:szCs w:val="24"/>
+        </w:rPr>
+        <w:t>Todo grafo simple puede ser representado por una matriz, que</w:t>
+      </w:r>
+      <w:r>
+        <w:rPr>
+          <w:rFonts w:ascii="Arial" w:hAnsi="Arial" w:cs="Arial"/>
+          <w:sz w:val="24"/>
+          <w:szCs w:val="24"/>
+        </w:rPr>
+        <w:t xml:space="preserve"> llamamos matriz de adyacencia.</w:t>
+      </w:r>
+    </w:p>
+    <w:p>
+      <w:pPr>
+        <w:spacing w:after="0" w:line="240" w:lineRule="auto"/>
+        <w:rPr>
+          <w:rFonts w:ascii="Arial" w:hAnsi="Arial" w:cs="Arial"/>
+          <w:sz w:val="24"/>
+          <w:szCs w:val="24"/>
+        </w:rPr>
+      </w:pPr>
+      <w:r>
+        <w:rPr>
+          <w:rFonts w:ascii="Arial" w:hAnsi="Arial" w:cs="Arial"/>
+          <w:sz w:val="24"/>
+          <w:szCs w:val="24"/>
+        </w:rPr>
+        <w:t>Se tr</w:t>
+      </w:r>
+      <w:r>
+        <w:rPr>
+          <w:rFonts w:ascii="Arial" w:hAnsi="Arial" w:cs="Arial"/>
+          <w:sz w:val="24"/>
+          <w:szCs w:val="24"/>
+        </w:rPr>
+        <w:t xml:space="preserve">ata de una matriz cuadrada </w:t>
+      </w:r>
+      <w:proofErr w:type="gramStart"/>
+      <w:r>
+        <w:rPr>
+          <w:rFonts w:ascii="Arial" w:hAnsi="Arial" w:cs="Arial"/>
+          <w:sz w:val="24"/>
+          <w:szCs w:val="24"/>
+        </w:rPr>
+        <w:t>de  N</w:t>
+      </w:r>
+      <w:proofErr w:type="gramEnd"/>
+      <w:r>
+        <w:rPr>
+          <w:rFonts w:ascii="Arial" w:hAnsi="Arial" w:cs="Arial"/>
+          <w:sz w:val="24"/>
+          <w:szCs w:val="24"/>
+        </w:rPr>
+        <w:t xml:space="preserve"> filas </w:t>
+      </w:r>
+      <w:r>
+        <w:rPr>
+          <w:rFonts w:ascii="Arial" w:hAnsi="Arial" w:cs="Arial"/>
+          <w:sz w:val="24"/>
+          <w:szCs w:val="24"/>
+        </w:rPr>
+        <w:t>x N columnas (siendo N</w:t>
+      </w:r>
+      <w:r>
+        <w:rPr>
+          <w:rFonts w:ascii="Arial" w:hAnsi="Arial" w:cs="Arial"/>
+          <w:sz w:val="24"/>
+          <w:szCs w:val="24"/>
+        </w:rPr>
+        <w:t xml:space="preserve"> el</w:t>
+      </w:r>
+      <w:r>
+        <w:rPr>
+          <w:rFonts w:ascii="Arial" w:hAnsi="Arial" w:cs="Arial"/>
+          <w:sz w:val="24"/>
+          <w:szCs w:val="24"/>
+        </w:rPr>
+        <w:t xml:space="preserve"> número de vértices del grafo).</w:t>
+      </w:r>
+    </w:p>
+    <w:p>
+      <w:pPr>
+        <w:spacing w:after="0" w:line="240" w:lineRule="auto"/>
+        <w:rPr>
+          <w:rFonts w:ascii="Arial" w:hAnsi="Arial" w:cs="Arial"/>
+          <w:sz w:val="24"/>
+          <w:szCs w:val="24"/>
+        </w:rPr>
+      </w:pPr>
+      <w:r>
+        <w:rPr>
+          <w:rFonts w:ascii="Arial" w:hAnsi="Arial" w:cs="Arial"/>
+          <w:sz w:val="24"/>
+          <w:szCs w:val="24"/>
+        </w:rPr>
+        <w:t>Para construir la matriz de adyacencia, cada elemento a_{</w:t>
+      </w:r>
+      <w:proofErr w:type="spellStart"/>
+      <w:proofErr w:type="gramStart"/>
+      <w:r>
+        <w:rPr>
+          <w:rFonts w:ascii="Arial" w:hAnsi="Arial" w:cs="Arial"/>
+          <w:sz w:val="24"/>
+          <w:szCs w:val="24"/>
+        </w:rPr>
+        <w:t>i</w:t>
+      </w:r>
+      <w:r>
+        <w:rPr>
+          <w:rFonts w:ascii="Arial" w:hAnsi="Arial" w:cs="Arial"/>
+          <w:sz w:val="24"/>
+          <w:szCs w:val="24"/>
+        </w:rPr>
+        <w:t>,</w:t>
+      </w:r>
+      <w:r>
+        <w:rPr>
+          <w:rFonts w:ascii="Arial" w:hAnsi="Arial" w:cs="Arial"/>
+          <w:sz w:val="24"/>
+          <w:szCs w:val="24"/>
+        </w:rPr>
+        <w:t>j</w:t>
+      </w:r>
+      <w:proofErr w:type="spellEnd"/>
+      <w:proofErr w:type="gramEnd"/>
+      <w:r>
+        <w:rPr>
+          <w:rFonts w:ascii="Arial" w:hAnsi="Arial" w:cs="Arial"/>
+          <w:sz w:val="24"/>
+          <w:szCs w:val="24"/>
+        </w:rPr>
+        <w:t>} vale {{1}} cuando haya una arista que una los vértices i y j. En caso contr</w:t>
+      </w:r>
+      <w:r>
+        <w:rPr>
+          <w:rFonts w:ascii="Arial" w:hAnsi="Arial" w:cs="Arial"/>
+          <w:sz w:val="24"/>
+          <w:szCs w:val="24"/>
+        </w:rPr>
+        <w:t>ario el elemento a{</w:t>
+      </w:r>
+      <w:proofErr w:type="spellStart"/>
+      <w:proofErr w:type="gramStart"/>
+      <w:r>
+        <w:rPr>
+          <w:rFonts w:ascii="Arial" w:hAnsi="Arial" w:cs="Arial"/>
+          <w:sz w:val="24"/>
+          <w:szCs w:val="24"/>
+        </w:rPr>
+        <w:t>i,j</w:t>
+      </w:r>
+      <w:proofErr w:type="spellEnd"/>
+      <w:proofErr w:type="gramEnd"/>
+      <w:r>
+        <w:rPr>
+          <w:rFonts w:ascii="Arial" w:hAnsi="Arial" w:cs="Arial"/>
+          <w:sz w:val="24"/>
+          <w:szCs w:val="24"/>
+        </w:rPr>
+        <w:t xml:space="preserve">} vale 0. </w:t>
+      </w:r>
+      <w:r>
+        <w:rPr>
+          <w:rFonts w:ascii="Arial" w:hAnsi="Arial" w:cs="Arial"/>
+          <w:sz w:val="24"/>
+          <w:szCs w:val="24"/>
+        </w:rPr>
+        <w:t>La matriz de adyacencia, por tanto, estará formada por ceros y unos.</w:t>
+      </w:r>
+      <w:r>
+        <w:rPr>
+          <w:rFonts w:ascii="Arial" w:hAnsi="Arial" w:cs="Arial"/>
+          <w:sz w:val="24"/>
+          <w:szCs w:val="24"/>
+        </w:rPr>
+        <w:t xml:space="preserve"> </w:t>
+      </w:r>
+      <w:sdt>
+        <w:sdtPr>
+          <w:rPr>
+            <w:rFonts w:ascii="Arial" w:hAnsi="Arial" w:cs="Arial"/>
+            <w:sz w:val="24"/>
+            <w:szCs w:val="24"/>
+          </w:rPr>
+          <w:id w:val="149331695"/>
+          <w:citation/>
+        </w:sdtPr>
+        <w:sdtContent>
+          <w:r>
+            <w:rPr>
+              <w:rFonts w:ascii="Arial" w:hAnsi="Arial" w:cs="Arial"/>
+              <w:sz w:val="24"/>
+              <w:szCs w:val="24"/>
+            </w:rPr>
+            <w:fldChar w:fldCharType="begin"/>
+          </w:r>
+          <w:r>
+            <w:rPr>
+              <w:rFonts w:ascii="Arial" w:hAnsi="Arial" w:cs="Arial"/>
+              <w:sz w:val="24"/>
+              <w:szCs w:val="24"/>
+            </w:rPr>
+            <w:instrText xml:space="preserve"> CITATION Mat19 \l 9226 </w:instrText>
+          </w:r>
+          <w:r>
+            <w:rPr>
+              <w:rFonts w:ascii="Arial" w:hAnsi="Arial" w:cs="Arial"/>
+              <w:sz w:val="24"/>
+              <w:szCs w:val="24"/>
+            </w:rPr>
+            <w:fldChar w:fldCharType="separate"/>
+          </w:r>
+          <w:r>
+            <w:rPr>
+              <w:rFonts w:ascii="Arial" w:hAnsi="Arial" w:cs="Arial"/>
+              <w:noProof/>
+              <w:sz w:val="24"/>
+              <w:szCs w:val="24"/>
+            </w:rPr>
+            <w:t>(IES, 2019)</w:t>
+          </w:r>
+          <w:r>
+            <w:rPr>
+              <w:rFonts w:ascii="Arial" w:hAnsi="Arial" w:cs="Arial"/>
+              <w:sz w:val="24"/>
+              <w:szCs w:val="24"/>
+            </w:rPr>
+            <w:fldChar w:fldCharType="end"/>
+          </w:r>
+        </w:sdtContent>
+      </w:sdt>
+      <w:r>
+        <w:rPr>
+          <w:rFonts w:ascii="Arial" w:hAnsi="Arial" w:cs="Arial"/>
+          <w:sz w:val="24"/>
+          <w:szCs w:val="24"/>
+        </w:rPr>
+        <w:t xml:space="preserve">. </w:t>
+      </w:r>
+    </w:p>
+    <w:p>
+      <w:pPr>
+        <w:spacing w:after="0" w:line="240" w:lineRule="auto"/>
+        <w:rPr>
+          <w:rFonts w:ascii="Arial" w:hAnsi="Arial" w:cs="Arial"/>
+          <w:sz w:val="24"/>
+          <w:szCs w:val="24"/>
+        </w:rPr>
+      </w:pPr>
+    </w:p>
+    <w:p>
+      <w:pPr>
+        <w:spacing w:after="0" w:line="240" w:lineRule="auto"/>
+        <w:rPr>
+          <w:rFonts w:ascii="Arial" w:hAnsi="Arial" w:cs="Arial"/>
+          <w:sz w:val="24"/>
+          <w:szCs w:val="24"/>
+        </w:rPr>
+      </w:pPr>
+    </w:p>
+    <w:p>
+      <w:pPr>
+        <w:spacing w:after="0" w:line="240" w:lineRule="auto"/>
+        <w:rPr>
+          <w:rFonts w:ascii="Arial" w:hAnsi="Arial" w:cs="Arial"/>
           <w:i/>
           <w:sz w:val="24"/>
           <w:szCs w:val="24"/>
@@ -993,10 +3881,7 @@
           <w:szCs w:val="24"/>
         </w:rPr>
       </w:pPr>
-    </w:p>
-    <w:p>
-      <w:pPr>
-        <w:spacing w:after="0" w:line="240" w:lineRule="auto"/>
+      <w:r>
         <w:rPr>
           <w:rFonts w:ascii="Arial" w:hAnsi="Arial" w:cs="Arial"/>
           <w:b/>
@@ -1004,6 +3889,69 @@
           <w:sz w:val="24"/>
           <w:szCs w:val="24"/>
         </w:rPr>
+        <w:t>Fase 3: Búsqueda de soluciones creativas.</w:t>
+      </w:r>
+    </w:p>
+    <w:p>
+      <w:pPr>
+        <w:spacing w:after="0" w:line="240" w:lineRule="auto"/>
+        <w:rPr>
+          <w:rFonts w:ascii="Arial" w:hAnsi="Arial" w:cs="Arial"/>
+          <w:sz w:val="24"/>
+          <w:szCs w:val="24"/>
+        </w:rPr>
+      </w:pPr>
+    </w:p>
+    <w:p>
+      <w:pPr>
+        <w:spacing w:after="0" w:line="240" w:lineRule="auto"/>
+        <w:rPr>
+          <w:rFonts w:ascii="Arial" w:hAnsi="Arial" w:cs="Arial"/>
+          <w:sz w:val="24"/>
+          <w:szCs w:val="24"/>
+        </w:rPr>
+      </w:pPr>
+      <w:r>
+        <w:rPr>
+          <w:rFonts w:ascii="Arial" w:hAnsi="Arial" w:cs="Arial"/>
+          <w:sz w:val="24"/>
+          <w:szCs w:val="24"/>
+        </w:rPr>
+        <w:t xml:space="preserve">Para la solución de este problema necesitamos enfocarnos </w:t>
+      </w:r>
+      <w:r>
+        <w:rPr>
+          <w:rFonts w:ascii="Arial" w:hAnsi="Arial" w:cs="Arial"/>
+          <w:sz w:val="24"/>
+          <w:szCs w:val="24"/>
+        </w:rPr>
+        <w:t xml:space="preserve">en que estructura de datos representa de la manera más precisa el contexto del problema, </w:t>
+      </w:r>
+      <w:r>
+        <w:rPr>
+          <w:rFonts w:ascii="Arial" w:hAnsi="Arial" w:cs="Arial"/>
+          <w:sz w:val="24"/>
+          <w:szCs w:val="24"/>
+        </w:rPr>
+        <w:t xml:space="preserve">para esto vamos a generar las ideas usando conocimientos aprendidos </w:t>
+      </w:r>
+      <w:r>
+        <w:rPr>
+          <w:rFonts w:ascii="Arial" w:hAnsi="Arial" w:cs="Arial"/>
+          <w:sz w:val="24"/>
+          <w:szCs w:val="24"/>
+        </w:rPr>
+        <w:t>en clase de Algoritmos y Estructuras de Datos.</w:t>
+      </w:r>
+    </w:p>
+    <w:p>
+      <w:pPr>
+        <w:spacing w:after="0" w:line="240" w:lineRule="auto"/>
+        <w:rPr>
+          <w:rFonts w:ascii="Arial" w:hAnsi="Arial" w:cs="Arial"/>
+          <w:sz w:val="24"/>
+          <w:szCs w:val="24"/>
+        </w:rPr>
       </w:pPr>
     </w:p>
     <w:p>
@@ -1017,10 +3965,7 @@
           <w:szCs w:val="24"/>
         </w:rPr>
       </w:pPr>
-    </w:p>
-    <w:p>
-      <w:pPr>
-        <w:spacing w:after="0" w:line="240" w:lineRule="auto"/>
+      <w:r>
         <w:rPr>
           <w:rFonts w:ascii="Arial" w:hAnsi="Arial" w:cs="Arial"/>
           <w:b/>
@@ -1028,279 +3973,6 @@
           <w:sz w:val="24"/>
           <w:szCs w:val="24"/>
         </w:rPr>
-      </w:pPr>
-    </w:p>
-    <w:p>
-      <w:pPr>
-        <w:spacing w:after="0" w:line="240" w:lineRule="auto"/>
-        <w:rPr>
-          <w:rFonts w:ascii="Arial" w:hAnsi="Arial" w:cs="Arial"/>
-          <w:b/>
-          <w:i/>
-          <w:sz w:val="24"/>
-          <w:szCs w:val="24"/>
-        </w:rPr>
-      </w:pPr>
-    </w:p>
-    <w:p>
-      <w:pPr>
-        <w:spacing w:after="0" w:line="240" w:lineRule="auto"/>
-        <w:rPr>
-          <w:rFonts w:ascii="Arial" w:hAnsi="Arial" w:cs="Arial"/>
-          <w:b/>
-          <w:i/>
-          <w:sz w:val="24"/>
-          <w:szCs w:val="24"/>
-        </w:rPr>
-      </w:pPr>
-    </w:p>
-    <w:p>
-      <w:pPr>
-        <w:spacing w:after="0" w:line="240" w:lineRule="auto"/>
-        <w:rPr>
-          <w:rFonts w:ascii="Arial" w:hAnsi="Arial" w:cs="Arial"/>
-          <w:b/>
-          <w:i/>
-          <w:sz w:val="24"/>
-          <w:szCs w:val="24"/>
-        </w:rPr>
-      </w:pPr>
-    </w:p>
-    <w:p>
-      <w:pPr>
-        <w:spacing w:after="0" w:line="240" w:lineRule="auto"/>
-        <w:rPr>
-          <w:rFonts w:ascii="Arial" w:hAnsi="Arial" w:cs="Arial"/>
-          <w:b/>
-          <w:i/>
-          <w:sz w:val="24"/>
-          <w:szCs w:val="24"/>
-        </w:rPr>
-      </w:pPr>
-    </w:p>
-    <w:p>
-      <w:pPr>
-        <w:spacing w:after="0" w:line="240" w:lineRule="auto"/>
-        <w:rPr>
-          <w:rFonts w:ascii="Arial" w:hAnsi="Arial" w:cs="Arial"/>
-          <w:b/>
-          <w:i/>
-          <w:sz w:val="24"/>
-          <w:szCs w:val="24"/>
-        </w:rPr>
-      </w:pPr>
-    </w:p>
-    <w:p>
-      <w:pPr>
-        <w:spacing w:after="0" w:line="240" w:lineRule="auto"/>
-        <w:rPr>
-          <w:rFonts w:ascii="Arial" w:hAnsi="Arial" w:cs="Arial"/>
-          <w:b/>
-          <w:i/>
-          <w:sz w:val="24"/>
-          <w:szCs w:val="24"/>
-        </w:rPr>
-      </w:pPr>
-    </w:p>
-    <w:p>
-      <w:pPr>
-        <w:spacing w:after="0" w:line="240" w:lineRule="auto"/>
-        <w:rPr>
-          <w:rFonts w:ascii="Arial" w:hAnsi="Arial" w:cs="Arial"/>
-          <w:b/>
-          <w:i/>
-          <w:sz w:val="24"/>
-          <w:szCs w:val="24"/>
-        </w:rPr>
-      </w:pPr>
-    </w:p>
-    <w:p>
-      <w:pPr>
-        <w:spacing w:after="0" w:line="240" w:lineRule="auto"/>
-        <w:rPr>
-          <w:rFonts w:ascii="Arial" w:hAnsi="Arial" w:cs="Arial"/>
-          <w:b/>
-          <w:i/>
-          <w:sz w:val="24"/>
-          <w:szCs w:val="24"/>
-        </w:rPr>
-      </w:pPr>
-    </w:p>
-    <w:p>
-      <w:pPr>
-        <w:spacing w:after="0" w:line="240" w:lineRule="auto"/>
-        <w:rPr>
-          <w:rFonts w:ascii="Arial" w:hAnsi="Arial" w:cs="Arial"/>
-          <w:b/>
-          <w:i/>
-          <w:sz w:val="24"/>
-          <w:szCs w:val="24"/>
-        </w:rPr>
-      </w:pPr>
-    </w:p>
-    <w:p>
-      <w:pPr>
-        <w:spacing w:after="0" w:line="240" w:lineRule="auto"/>
-        <w:rPr>
-          <w:rFonts w:ascii="Arial" w:hAnsi="Arial" w:cs="Arial"/>
-          <w:b/>
-          <w:i/>
-          <w:sz w:val="24"/>
-          <w:szCs w:val="24"/>
-        </w:rPr>
-      </w:pPr>
-    </w:p>
-    <w:p>
-      <w:pPr>
-        <w:spacing w:after="0" w:line="240" w:lineRule="auto"/>
-        <w:rPr>
-          <w:rFonts w:ascii="Arial" w:hAnsi="Arial" w:cs="Arial"/>
-          <w:b/>
-          <w:i/>
-          <w:sz w:val="24"/>
-          <w:szCs w:val="24"/>
-        </w:rPr>
-      </w:pPr>
-    </w:p>
-    <w:p>
-      <w:pPr>
-        <w:spacing w:after="0" w:line="240" w:lineRule="auto"/>
-        <w:rPr>
-          <w:rFonts w:ascii="Arial" w:hAnsi="Arial" w:cs="Arial"/>
-          <w:b/>
-          <w:i/>
-          <w:sz w:val="24"/>
-          <w:szCs w:val="24"/>
-        </w:rPr>
-      </w:pPr>
-    </w:p>
-    <w:p>
-      <w:pPr>
-        <w:spacing w:after="0" w:line="240" w:lineRule="auto"/>
-        <w:rPr>
-          <w:rFonts w:ascii="Arial" w:hAnsi="Arial" w:cs="Arial"/>
-          <w:b/>
-          <w:i/>
-          <w:sz w:val="24"/>
-          <w:szCs w:val="24"/>
-        </w:rPr>
-      </w:pPr>
-    </w:p>
-    <w:p>
-      <w:pPr>
-        <w:spacing w:after="0" w:line="240" w:lineRule="auto"/>
-        <w:rPr>
-          <w:rFonts w:ascii="Arial" w:hAnsi="Arial" w:cs="Arial"/>
-          <w:b/>
-          <w:i/>
-          <w:sz w:val="24"/>
-          <w:szCs w:val="24"/>
-        </w:rPr>
-      </w:pPr>
-    </w:p>
-    <w:p>
-      <w:pPr>
-        <w:spacing w:after="0" w:line="240" w:lineRule="auto"/>
-        <w:rPr>
-          <w:rFonts w:ascii="Arial" w:hAnsi="Arial" w:cs="Arial"/>
-          <w:b/>
-          <w:i/>
-          <w:sz w:val="24"/>
-          <w:szCs w:val="24"/>
-        </w:rPr>
-      </w:pPr>
-      <w:r>
-        <w:rPr>
-          <w:rFonts w:ascii="Arial" w:hAnsi="Arial" w:cs="Arial"/>
-          <w:b/>
-          <w:i/>
-          <w:sz w:val="24"/>
-          <w:szCs w:val="24"/>
-        </w:rPr>
-        <w:t>Fase 3: Búsqueda de soluciones creativas.</w:t>
-      </w:r>
-    </w:p>
-    <w:p>
-      <w:pPr>
-        <w:spacing w:after="0" w:line="240" w:lineRule="auto"/>
-        <w:rPr>
-          <w:rFonts w:ascii="Arial" w:hAnsi="Arial" w:cs="Arial"/>
-          <w:sz w:val="24"/>
-          <w:szCs w:val="24"/>
-        </w:rPr>
-      </w:pPr>
-    </w:p>
-    <w:p>
-      <w:pPr>
-        <w:spacing w:after="0" w:line="240" w:lineRule="auto"/>
-        <w:rPr>
-          <w:rFonts w:ascii="Arial" w:hAnsi="Arial" w:cs="Arial"/>
-          <w:sz w:val="24"/>
-          <w:szCs w:val="24"/>
-        </w:rPr>
-      </w:pPr>
-      <w:r>
-        <w:rPr>
-          <w:rFonts w:ascii="Arial" w:hAnsi="Arial" w:cs="Arial"/>
-          <w:sz w:val="24"/>
-          <w:szCs w:val="24"/>
-        </w:rPr>
-        <w:t xml:space="preserve">Para la solución de este problema necesitamos enfocarnos </w:t>
-      </w:r>
-      <w:r>
-        <w:rPr>
-          <w:rFonts w:ascii="Arial" w:hAnsi="Arial" w:cs="Arial"/>
-          <w:sz w:val="24"/>
-          <w:szCs w:val="24"/>
-        </w:rPr>
-        <w:t xml:space="preserve">en que estructura de datos representa de la manera más precisa el contexto del problema, </w:t>
-      </w:r>
-      <w:r>
-        <w:rPr>
-          <w:rFonts w:ascii="Arial" w:hAnsi="Arial" w:cs="Arial"/>
-          <w:sz w:val="24"/>
-          <w:szCs w:val="24"/>
-        </w:rPr>
-        <w:t xml:space="preserve">para esto vamos a generar las ideas usando conocimientos aprendidos </w:t>
-      </w:r>
-      <w:r>
-        <w:rPr>
-          <w:rFonts w:ascii="Arial" w:hAnsi="Arial" w:cs="Arial"/>
-          <w:sz w:val="24"/>
-          <w:szCs w:val="24"/>
-        </w:rPr>
-        <w:t>en clase de Algoritmos y Estructuras de Datos.</w:t>
-      </w:r>
-    </w:p>
-    <w:p>
-      <w:pPr>
-        <w:spacing w:after="0" w:line="240" w:lineRule="auto"/>
-        <w:rPr>
-          <w:rFonts w:ascii="Arial" w:hAnsi="Arial" w:cs="Arial"/>
-          <w:sz w:val="24"/>
-          <w:szCs w:val="24"/>
-        </w:rPr>
-      </w:pPr>
-    </w:p>
-    <w:p>
-      <w:pPr>
-        <w:spacing w:after="0" w:line="240" w:lineRule="auto"/>
-        <w:rPr>
-          <w:rFonts w:ascii="Arial" w:hAnsi="Arial" w:cs="Arial"/>
-          <w:b/>
-          <w:i/>
-          <w:sz w:val="24"/>
-          <w:szCs w:val="24"/>
-        </w:rPr>
-      </w:pPr>
-      <w:r>
-        <w:rPr>
-          <w:rFonts w:ascii="Arial" w:hAnsi="Arial" w:cs="Arial"/>
-          <w:b/>
-          <w:i/>
-          <w:sz w:val="24"/>
-          <w:szCs w:val="24"/>
-        </w:rPr>
         <w:t>Alternativa 1: Árbol binario de búsqueda.</w:t>
       </w:r>
     </w:p>
@@ -1344,6 +4016,7 @@
       <w:r>
         <w:rPr>
           <w:noProof/>
+          <w:lang w:eastAsia="es-CO"/>
         </w:rPr>
         <w:drawing>
           <wp:anchor distT="0" distB="0" distL="114300" distR="114300" simplePos="0" relativeHeight="251658240" behindDoc="0" locked="0" layoutInCell="1" allowOverlap="1" wp14:anchorId="6A4F6E0A">
@@ -1369,7 +4042,7 @@
                     <pic:cNvPicPr/>
                   </pic:nvPicPr>
                   <pic:blipFill rotWithShape="1">
-                    <a:blip r:embed="rId5" cstate="print">
+                    <a:blip r:embed="rId6" cstate="print">
                       <a:extLst>
                         <a:ext uri="{28A0092B-C50C-407E-A947-70E740481C1C}">
                           <a14:useLocalDpi xmlns:a14="http://schemas.microsoft.com/office/drawing/2010/main" val="0"/>
@@ -1593,6 +4266,7 @@
       <w:r>
         <w:rPr>
           <w:noProof/>
+          <w:lang w:eastAsia="es-CO"/>
         </w:rPr>
         <w:drawing>
           <wp:anchor distT="0" distB="0" distL="114300" distR="114300" simplePos="0" relativeHeight="251659264" behindDoc="0" locked="0" layoutInCell="1" allowOverlap="1" wp14:anchorId="146183A3">
@@ -1618,7 +4292,7 @@
                     <pic:cNvPicPr/>
                   </pic:nvPicPr>
                   <pic:blipFill rotWithShape="1">
-                    <a:blip r:embed="rId6" cstate="print">
+                    <a:blip r:embed="rId7" cstate="print">
                       <a:extLst>
                         <a:ext uri="{28A0092B-C50C-407E-A947-70E740481C1C}">
                           <a14:useLocalDpi xmlns:a14="http://schemas.microsoft.com/office/drawing/2010/main" val="0"/>
@@ -1922,6 +4596,7 @@
       <w:r>
         <w:rPr>
           <w:noProof/>
+          <w:lang w:eastAsia="es-CO"/>
         </w:rPr>
         <w:drawing>
           <wp:anchor distT="0" distB="0" distL="114300" distR="114300" simplePos="0" relativeHeight="251660288" behindDoc="0" locked="0" layoutInCell="1" allowOverlap="1" wp14:anchorId="5997B3B7">
@@ -1947,7 +4622,7 @@
                     <pic:cNvPicPr/>
                   </pic:nvPicPr>
                   <pic:blipFill rotWithShape="1">
-                    <a:blip r:embed="rId7" cstate="print">
+                    <a:blip r:embed="rId8" cstate="print">
                       <a:extLst>
                         <a:ext uri="{28A0092B-C50C-407E-A947-70E740481C1C}">
                           <a14:useLocalDpi xmlns:a14="http://schemas.microsoft.com/office/drawing/2010/main" val="0"/>
@@ -2208,6 +4883,7 @@
       <w:r>
         <w:rPr>
           <w:noProof/>
+          <w:lang w:eastAsia="es-CO"/>
         </w:rPr>
         <w:drawing>
           <wp:anchor distT="0" distB="0" distL="114300" distR="114300" simplePos="0" relativeHeight="251661312" behindDoc="0" locked="0" layoutInCell="1" allowOverlap="1" wp14:anchorId="30494780">
@@ -2233,7 +4909,7 @@
                     <pic:cNvPicPr/>
                   </pic:nvPicPr>
                   <pic:blipFill rotWithShape="1">
-                    <a:blip r:embed="rId8" cstate="print">
+                    <a:blip r:embed="rId9" cstate="print">
                       <a:extLst>
                         <a:ext uri="{28A0092B-C50C-407E-A947-70E740481C1C}">
                           <a14:useLocalDpi xmlns:a14="http://schemas.microsoft.com/office/drawing/2010/main" val="0"/>
@@ -2472,8 +5148,6 @@
           <w:szCs w:val="24"/>
         </w:rPr>
       </w:pPr>
-      <w:bookmarkStart w:id="0" w:name="_GoBack"/>
-      <w:bookmarkEnd w:id="0"/>
     </w:p>
     <w:p>
       <w:pPr>
@@ -2549,6 +5223,7 @@
       <w:r>
         <w:rPr>
           <w:noProof/>
+          <w:lang w:eastAsia="es-CO"/>
         </w:rPr>
         <w:drawing>
           <wp:anchor distT="0" distB="0" distL="114300" distR="114300" simplePos="0" relativeHeight="251662336" behindDoc="0" locked="0" layoutInCell="1" allowOverlap="1" wp14:anchorId="7586F567">
@@ -2574,7 +5249,7 @@
                     <pic:cNvPicPr/>
                   </pic:nvPicPr>
                   <pic:blipFill rotWithShape="1">
-                    <a:blip r:embed="rId9" cstate="print">
+                    <a:blip r:embed="rId10" cstate="print">
                       <a:extLst>
                         <a:ext uri="{28A0092B-C50C-407E-A947-70E740481C1C}">
                           <a14:useLocalDpi xmlns:a14="http://schemas.microsoft.com/office/drawing/2010/main" val="0"/>
@@ -2841,6 +5516,7 @@
       <w:r>
         <w:rPr>
           <w:noProof/>
+          <w:lang w:eastAsia="es-CO"/>
         </w:rPr>
         <w:drawing>
           <wp:anchor distT="0" distB="0" distL="114300" distR="114300" simplePos="0" relativeHeight="251663360" behindDoc="0" locked="0" layoutInCell="1" allowOverlap="1" wp14:anchorId="3D8DDB5C">
@@ -2866,7 +5542,7 @@
                     <pic:cNvPicPr/>
                   </pic:nvPicPr>
                   <pic:blipFill rotWithShape="1">
-                    <a:blip r:embed="rId10" cstate="print">
+                    <a:blip r:embed="rId11" cstate="print">
                       <a:extLst>
                         <a:ext uri="{28A0092B-C50C-407E-A947-70E740481C1C}">
                           <a14:useLocalDpi xmlns:a14="http://schemas.microsoft.com/office/drawing/2010/main" val="0"/>
@@ -3146,25 +5822,25 @@
           <w:sz w:val="24"/>
           <w:szCs w:val="24"/>
         </w:rPr>
+        <w:t>Alternativa 7: Doble tabla hash</w:t>
+      </w:r>
+    </w:p>
+    <w:p>
+      <w:pPr>
+        <w:spacing w:after="0" w:line="240" w:lineRule="auto"/>
+        <w:rPr>
+          <w:rFonts w:ascii="Arial" w:hAnsi="Arial" w:cs="Arial"/>
+          <w:sz w:val="24"/>
+          <w:szCs w:val="24"/>
+        </w:rPr>
+      </w:pPr>
+      <w:r>
+        <w:rPr>
+          <w:rFonts w:ascii="Arial" w:hAnsi="Arial" w:cs="Arial"/>
+          <w:sz w:val="24"/>
+          <w:szCs w:val="24"/>
+        </w:rPr>
         <w:lastRenderedPageBreak/>
-        <w:t>Alternativa 7: Doble tabla hash</w:t>
-      </w:r>
-    </w:p>
-    <w:p>
-      <w:pPr>
-        <w:spacing w:after="0" w:line="240" w:lineRule="auto"/>
-        <w:rPr>
-          <w:rFonts w:ascii="Arial" w:hAnsi="Arial" w:cs="Arial"/>
-          <w:sz w:val="24"/>
-          <w:szCs w:val="24"/>
-        </w:rPr>
-      </w:pPr>
-      <w:r>
-        <w:rPr>
-          <w:rFonts w:ascii="Arial" w:hAnsi="Arial" w:cs="Arial"/>
-          <w:sz w:val="24"/>
-          <w:szCs w:val="24"/>
-        </w:rPr>
         <w:t xml:space="preserve">Esta alternativa se basa en tener </w:t>
       </w:r>
       <w:r>
@@ -3201,6 +5877,7 @@
           <w:noProof/>
           <w:sz w:val="24"/>
           <w:szCs w:val="24"/>
+          <w:lang w:eastAsia="es-CO"/>
         </w:rPr>
         <w:drawing>
           <wp:anchor distT="0" distB="0" distL="114300" distR="114300" simplePos="0" relativeHeight="251664384" behindDoc="0" locked="0" layoutInCell="1" allowOverlap="1">
@@ -3226,7 +5903,7 @@
                     <pic:cNvPicPr/>
                   </pic:nvPicPr>
                   <pic:blipFill>
-                    <a:blip r:embed="rId11">
+                    <a:blip r:embed="rId12">
                       <a:extLst>
                         <a:ext uri="{28A0092B-C50C-407E-A947-70E740481C1C}">
                           <a14:useLocalDpi xmlns:a14="http://schemas.microsoft.com/office/drawing/2010/main" val="0"/>
@@ -3766,7 +6443,6 @@
           <w:sz w:val="24"/>
           <w:szCs w:val="24"/>
         </w:rPr>
-        <w:lastRenderedPageBreak/>
         <w:t>Fase 5: Evaluación y selección de la mejor solución.</w:t>
       </w:r>
     </w:p>
@@ -4836,7 +7512,6 @@
           <w:sz w:val="24"/>
           <w:szCs w:val="24"/>
         </w:rPr>
-        <w:lastRenderedPageBreak/>
         <w:t>Fase 6: Preparación de informes y especificaciones.</w:t>
       </w:r>
     </w:p>
@@ -4851,7 +7526,7 @@
 </file>
 
 <file path=word/numbering.xml><?xml version="1.0" encoding="utf-8"?>
-<w:numbering xmlns:wpc="http://schemas.microsoft.com/office/word/2010/wordprocessingCanvas" xmlns:cx="http://schemas.microsoft.com/office/drawing/2014/chartex" xmlns:cx1="http://schemas.microsoft.com/office/drawing/2015/9/8/chartex" xmlns:cx2="http://schemas.microsoft.com/office/drawing/2015/10/21/chartex" xmlns:cx3="http://schemas.microsoft.com/office/drawing/2016/5/9/chartex" xmlns:cx4="http://schemas.microsoft.com/office/drawing/2016/5/10/chartex" xmlns:cx5="http://schemas.microsoft.com/office/drawing/2016/5/11/chartex" xmlns:cx6="http://schemas.microsoft.com/office/drawing/2016/5/12/chartex" xmlns:cx7="http://schemas.microsoft.com/office/drawing/2016/5/13/chartex" xmlns:cx8="http://schemas.microsoft.com/office/drawing/2016/5/14/chartex" xmlns:mc="http://schemas.openxmlformats.org/markup-compatibility/2006" xmlns:aink="http://schemas.microsoft.com/office/drawing/2016/ink" xmlns:am3d="http://schemas.microsoft.com/office/drawing/2017/model3d" xmlns:o="urn:schemas-microsoft-com:office:office" xmlns:r="http://schemas.openxmlformats.org/officeDocument/2006/relationships" xmlns:m="http://schemas.openxmlformats.org/officeDocument/2006/math" xmlns:v="urn:schemas-microsoft-com:vml" xmlns:wp14="http://schemas.microsoft.com/office/word/2010/wordprocessingDrawing" xmlns:wp="http://schemas.openxmlformats.org/drawingml/2006/wordprocessingDrawing" xmlns:w10="urn:schemas-microsoft-com:office:word" xmlns:w="http://schemas.openxmlformats.org/wordprocessingml/2006/main" xmlns:w14="http://schemas.microsoft.com/office/word/2010/wordml" xmlns:w15="http://schemas.microsoft.com/office/word/2012/wordml" xmlns:w16cid="http://schemas.microsoft.com/office/word/2016/wordml/cid" xmlns:w16se="http://schemas.microsoft.com/office/word/2015/wordml/symex" xmlns:wpg="http://schemas.microsoft.com/office/word/2010/wordprocessingGroup" xmlns:wpi="http://schemas.microsoft.com/office/word/2010/wordprocessingInk" xmlns:wne="http://schemas.microsoft.com/office/word/2006/wordml" xmlns:wps="http://schemas.microsoft.com/office/word/2010/wordprocessingShape" mc:Ignorable="w14 w15 w16se w16cid wp14">
+<w:numbering xmlns:wpc="http://schemas.microsoft.com/office/word/2010/wordprocessingCanvas" xmlns:cx="http://schemas.microsoft.com/office/drawing/2014/chartex" xmlns:cx1="http://schemas.microsoft.com/office/drawing/2015/9/8/chartex" xmlns:mc="http://schemas.openxmlformats.org/markup-compatibility/2006" xmlns:o="urn:schemas-microsoft-com:office:office" xmlns:r="http://schemas.openxmlformats.org/officeDocument/2006/relationships" xmlns:m="http://schemas.openxmlformats.org/officeDocument/2006/math" xmlns:v="urn:schemas-microsoft-com:vml" xmlns:wp14="http://schemas.microsoft.com/office/word/2010/wordprocessingDrawing" xmlns:wp="http://schemas.openxmlformats.org/drawingml/2006/wordprocessingDrawing" xmlns:w10="urn:schemas-microsoft-com:office:word" xmlns:w="http://schemas.openxmlformats.org/wordprocessingml/2006/main" xmlns:w14="http://schemas.microsoft.com/office/word/2010/wordml" xmlns:w15="http://schemas.microsoft.com/office/word/2012/wordml" xmlns:w16se="http://schemas.microsoft.com/office/word/2015/wordml/symex" xmlns:wpg="http://schemas.microsoft.com/office/word/2010/wordprocessingGroup" xmlns:wpi="http://schemas.microsoft.com/office/word/2010/wordprocessingInk" xmlns:wne="http://schemas.microsoft.com/office/word/2006/wordml" xmlns:wps="http://schemas.microsoft.com/office/word/2010/wordprocessingShape" mc:Ignorable="w14 w15 w16se wp14">
   <w:numPicBullet w:numPicBulletId="0">
     <w:pict>
       <v:shapetype id="_x0000_t75" coordsize="21600,21600" o:spt="75" o:preferrelative="t" path="m@4@5l@4@11@9@11@9@5xe" filled="f" stroked="f">
@@ -4873,7 +7548,7 @@
         <v:path o:extrusionok="f" gradientshapeok="t" o:connecttype="rect"/>
         <o:lock v:ext="edit" aspectratio="t"/>
       </v:shapetype>
-      <v:shape id="_x0000_i1029" type="#_x0000_t75" style="width:11.3pt;height:11.3pt" o:bullet="t">
+      <v:shape id="_x0000_i1077" type="#_x0000_t75" style="width:11.2pt;height:11.2pt" o:bullet="t">
         <v:imagedata r:id="rId1" o:title="mso69C9"/>
       </v:shape>
     </w:pict>
@@ -5464,7 +8139,7 @@
 </file>
 
 <file path=word/styles.xml><?xml version="1.0" encoding="utf-8"?>
-<w:styles xmlns:mc="http://schemas.openxmlformats.org/markup-compatibility/2006" xmlns:r="http://schemas.openxmlformats.org/officeDocument/2006/relationships" xmlns:w="http://schemas.openxmlformats.org/wordprocessingml/2006/main" xmlns:w14="http://schemas.microsoft.com/office/word/2010/wordml" xmlns:w15="http://schemas.microsoft.com/office/word/2012/wordml" xmlns:w16cid="http://schemas.microsoft.com/office/word/2016/wordml/cid" xmlns:w16se="http://schemas.microsoft.com/office/word/2015/wordml/symex" mc:Ignorable="w14 w15 w16se w16cid">
+<w:styles xmlns:mc="http://schemas.openxmlformats.org/markup-compatibility/2006" xmlns:r="http://schemas.openxmlformats.org/officeDocument/2006/relationships" xmlns:w="http://schemas.openxmlformats.org/wordprocessingml/2006/main" xmlns:w14="http://schemas.microsoft.com/office/word/2010/wordml" xmlns:w15="http://schemas.microsoft.com/office/word/2012/wordml" xmlns:w16se="http://schemas.microsoft.com/office/word/2015/wordml/symex" mc:Ignorable="w14 w15 w16se">
   <w:docDefaults>
     <w:rPrDefault>
       <w:rPr>
@@ -5480,7 +8155,7 @@
       </w:pPr>
     </w:pPrDefault>
   </w:docDefaults>
-  <w:latentStyles w:defLockedState="0" w:defUIPriority="99" w:defSemiHidden="0" w:defUnhideWhenUsed="0" w:defQFormat="0" w:count="376">
+  <w:latentStyles w:defLockedState="0" w:defUIPriority="99" w:defSemiHidden="0" w:defUnhideWhenUsed="0" w:defQFormat="0" w:count="371">
     <w:lsdException w:name="Normal" w:uiPriority="0" w:qFormat="1"/>
     <w:lsdException w:name="heading 1" w:uiPriority="9" w:qFormat="1"/>
     <w:lsdException w:name="heading 2" w:semiHidden="1" w:uiPriority="9" w:unhideWhenUsed="1" w:qFormat="1"/>
@@ -5852,15 +8527,32 @@
     <w:lsdException w:name="List Table 5 Dark Accent 6" w:uiPriority="50"/>
     <w:lsdException w:name="List Table 6 Colorful Accent 6" w:uiPriority="51"/>
     <w:lsdException w:name="List Table 7 Colorful Accent 6" w:uiPriority="52"/>
-    <w:lsdException w:name="Mention" w:semiHidden="1" w:unhideWhenUsed="1"/>
-    <w:lsdException w:name="Smart Hyperlink" w:semiHidden="1" w:unhideWhenUsed="1"/>
-    <w:lsdException w:name="Hashtag" w:semiHidden="1" w:unhideWhenUsed="1"/>
-    <w:lsdException w:name="Unresolved Mention" w:semiHidden="1" w:unhideWhenUsed="1"/>
-    <w:lsdException w:name="Smart Link" w:semiHidden="1" w:unhideWhenUsed="1"/>
   </w:latentStyles>
   <w:style w:type="paragraph" w:default="1" w:styleId="Normal">
     <w:name w:val="Normal"/>
     <w:qFormat/>
+  </w:style>
+  <w:style w:type="paragraph" w:styleId="Ttulo1">
+    <w:name w:val="heading 1"/>
+    <w:basedOn w:val="Normal"/>
+    <w:next w:val="Normal"/>
+    <w:link w:val="Ttulo1Car"/>
+    <w:uiPriority w:val="9"/>
+    <w:qFormat/>
+    <w:rsid w:val="00655C2C"/>
+    <w:pPr>
+      <w:keepNext/>
+      <w:keepLines/>
+      <w:spacing w:before="240" w:after="0"/>
+      <w:outlineLvl w:val="0"/>
+    </w:pPr>
+    <w:rPr>
+      <w:rFonts w:asciiTheme="majorHAnsi" w:eastAsiaTheme="majorEastAsia" w:hAnsiTheme="majorHAnsi" w:cstheme="majorBidi"/>
+      <w:color w:val="2F5496" w:themeColor="accent1" w:themeShade="BF"/>
+      <w:sz w:val="32"/>
+      <w:szCs w:val="32"/>
+      <w:lang w:eastAsia="es-CO"/>
+    </w:rPr>
   </w:style>
   <w:style w:type="character" w:default="1" w:styleId="Fuentedeprrafopredeter">
     <w:name w:val="Default Paragraph Font"/>
@@ -5951,6 +8643,40 @@
         <w:insideV w:val="single" w:sz="4" w:space="0" w:color="auto"/>
       </w:tblBorders>
     </w:tblPr>
+  </w:style>
+  <w:style w:type="character" w:styleId="Hipervnculo">
+    <w:name w:val="Hyperlink"/>
+    <w:basedOn w:val="Fuentedeprrafopredeter"/>
+    <w:uiPriority w:val="99"/>
+    <w:semiHidden/>
+    <w:unhideWhenUsed/>
+    <w:rsid w:val="000E2828"/>
+    <w:rPr>
+      <w:color w:val="0000FF"/>
+      <w:u w:val="single"/>
+    </w:rPr>
+  </w:style>
+  <w:style w:type="character" w:customStyle="1" w:styleId="Ttulo1Car">
+    <w:name w:val="Título 1 Car"/>
+    <w:basedOn w:val="Fuentedeprrafopredeter"/>
+    <w:link w:val="Ttulo1"/>
+    <w:uiPriority w:val="9"/>
+    <w:rsid w:val="00655C2C"/>
+    <w:rPr>
+      <w:rFonts w:asciiTheme="majorHAnsi" w:eastAsiaTheme="majorEastAsia" w:hAnsiTheme="majorHAnsi" w:cstheme="majorBidi"/>
+      <w:color w:val="2F5496" w:themeColor="accent1" w:themeShade="BF"/>
+      <w:sz w:val="32"/>
+      <w:szCs w:val="32"/>
+      <w:lang w:eastAsia="es-CO"/>
+    </w:rPr>
+  </w:style>
+  <w:style w:type="paragraph" w:styleId="Bibliografa">
+    <w:name w:val="Bibliography"/>
+    <w:basedOn w:val="Normal"/>
+    <w:next w:val="Normal"/>
+    <w:uiPriority w:val="37"/>
+    <w:unhideWhenUsed/>
+    <w:rsid w:val="00655C2C"/>
   </w:style>
 </w:styles>
 </file>
@@ -6214,4 +8940,228 @@
     </a:ext>
   </a:extLst>
 </a:theme>
+</file>
+
+<file path=customXml/item1.xml><?xml version="1.0" encoding="utf-8"?>
+<b:Sources xmlns:b="http://schemas.openxmlformats.org/officeDocument/2006/bibliography" xmlns="http://schemas.openxmlformats.org/officeDocument/2006/bibliography" SelectedStyle="\APASixthEditionOfficeOnline.xsl" StyleName="APA" Version="6">
+  <b:Source>
+    <b:Tag>Jul12</b:Tag>
+    <b:SourceType>InternetSite</b:SourceType>
+    <b:Guid>{6D503C22-EC38-41E4-8A8E-4B619B6EB54C}</b:Guid>
+    <b:Author>
+      <b:Author>
+        <b:NameList>
+          <b:Person>
+            <b:Last>Porto</b:Last>
+            <b:First>Julian</b:First>
+            <b:Middle>Perez</b:Middle>
+          </b:Person>
+        </b:NameList>
+      </b:Author>
+    </b:Author>
+    <b:Title>Definicion.de</b:Title>
+    <b:InternetSiteTitle>Definicion.de</b:InternetSiteTitle>
+    <b:Year>2012</b:Year>
+    <b:Month>04</b:Month>
+    <b:Day>21</b:Day>
+    <b:URL>https://definicion.de/grafos/</b:URL>
+    <b:RefOrder>1</b:RefOrder>
+  </b:Source>
+  <b:Source>
+    <b:Tag>Mar12</b:Tag>
+    <b:SourceType>InternetSite</b:SourceType>
+    <b:Guid>{567B2F23-387F-4E27-AA6A-0CF506E26782}</b:Guid>
+    <b:Author>
+      <b:Author>
+        <b:NameList>
+          <b:Person>
+            <b:Last>Merino</b:Last>
+            <b:First>Maria</b:First>
+          </b:Person>
+        </b:NameList>
+      </b:Author>
+    </b:Author>
+    <b:Title>Definicion.de</b:Title>
+    <b:InternetSiteTitle>Definicion.de</b:InternetSiteTitle>
+    <b:Year>2012</b:Year>
+    <b:Month>05</b:Month>
+    <b:Day>12</b:Day>
+    <b:URL>https://definicion.de/vertice/</b:URL>
+    <b:RefOrder>2</b:RefOrder>
+  </b:Source>
+  <b:Source>
+    <b:Tag>Die97</b:Tag>
+    <b:SourceType>InternetSite</b:SourceType>
+    <b:Guid>{5715C11D-AAE9-424C-A810-51BE2EABB92B}</b:Guid>
+    <b:Author>
+      <b:Author>
+        <b:NameList>
+          <b:Person>
+            <b:Last>Reinhad</b:Last>
+            <b:First>Diestel</b:First>
+          </b:Person>
+        </b:NameList>
+      </b:Author>
+    </b:Author>
+    <b:Title>Wikipedia</b:Title>
+    <b:InternetSiteTitle>Wikipedia</b:InternetSiteTitle>
+    <b:Year>1997</b:Year>
+    <b:Month>03</b:Month>
+    <b:Day>07</b:Day>
+    <b:URL>https://es.wikipedia.org/wiki/Arista_(teor%C3%ADa_de_grafos)</b:URL>
+    <b:RefOrder>3</b:RefOrder>
+  </b:Source>
+  <b:Source>
+    <b:Tag>Wik17</b:Tag>
+    <b:SourceType>InternetSite</b:SourceType>
+    <b:Guid>{8BE2EF41-9D72-4FFE-999F-7F4D44A7F3F8}</b:Guid>
+    <b:Author>
+      <b:Author>
+        <b:NameList>
+          <b:Person>
+            <b:Last>Wikipedia</b:Last>
+          </b:Person>
+        </b:NameList>
+      </b:Author>
+    </b:Author>
+    <b:Title>Wikipedia</b:Title>
+    <b:InternetSiteTitle>Wikipedia</b:InternetSiteTitle>
+    <b:Year>2017</b:Year>
+    <b:Month>Mayo</b:Month>
+    <b:Day>21</b:Day>
+    <b:URL>https://es.wikipedia.org/wiki/Algoritmo_de_Floyd-Warshall</b:URL>
+    <b:RefOrder>4</b:RefOrder>
+  </b:Source>
+  <b:Source>
+    <b:Tag>Gre17</b:Tag>
+    <b:SourceType>InternetSite</b:SourceType>
+    <b:Guid>{2216AA01-7EBE-44FE-B959-0049892FFAB2}</b:Guid>
+    <b:Author>
+      <b:Author>
+        <b:NameList>
+          <b:Person>
+            <b:Last>Gregorio</b:Last>
+          </b:Person>
+        </b:NameList>
+      </b:Author>
+    </b:Author>
+    <b:Title>dma</b:Title>
+    <b:InternetSiteTitle>dma</b:InternetSiteTitle>
+    <b:Year>2017</b:Year>
+    <b:Month>05</b:Month>
+    <b:Day>17</b:Day>
+    <b:URL>http://www.dma.fi.upm.es/personal/gregorio/grafos/web/dijkstra/</b:URL>
+    <b:RefOrder>5</b:RefOrder>
+  </b:Source>
+  <b:Source>
+    <b:Tag>Ecu18</b:Tag>
+    <b:SourceType>InternetSite</b:SourceType>
+    <b:Guid>{141667C3-DB0D-49DB-932A-FB30EDC52E1D}</b:Guid>
+    <b:Author>
+      <b:Author>
+        <b:NameList>
+          <b:Person>
+            <b:Last>Ecured</b:Last>
+          </b:Person>
+        </b:NameList>
+      </b:Author>
+    </b:Author>
+    <b:Title>Ecured</b:Title>
+    <b:InternetSiteTitle>Ecured</b:InternetSiteTitle>
+    <b:Year>2018</b:Year>
+    <b:Month>04</b:Month>
+    <b:Day>24</b:Day>
+    <b:URL>https://www.ecured.cu/Algoritmo_de_Prim</b:URL>
+    <b:RefOrder>6</b:RefOrder>
+  </b:Source>
+  <b:Source>
+    <b:Tag>Ecu19</b:Tag>
+    <b:SourceType>InternetSite</b:SourceType>
+    <b:Guid>{B9064D58-9B98-49CF-889A-82F816C4818D}</b:Guid>
+    <b:Author>
+      <b:Author>
+        <b:NameList>
+          <b:Person>
+            <b:Last>Ecured</b:Last>
+          </b:Person>
+        </b:NameList>
+      </b:Author>
+    </b:Author>
+    <b:Title>Ecured</b:Title>
+    <b:Year>2019</b:Year>
+    <b:Month>04</b:Month>
+    <b:Day>15</b:Day>
+    <b:URL>https://www.ecured.cu/Algoritmo_de_Kruskal</b:URL>
+    <b:RefOrder>7</b:RefOrder>
+  </b:Source>
+  <b:Source>
+    <b:Tag>Cor19</b:Tag>
+    <b:SourceType>InternetSite</b:SourceType>
+    <b:Guid>{77B26624-E8A5-4EDC-ADDB-290090D39CC5}</b:Guid>
+    <b:Author>
+      <b:Author>
+        <b:NameList>
+          <b:Person>
+            <b:Last>Cormen</b:Last>
+          </b:Person>
+        </b:NameList>
+      </b:Author>
+    </b:Author>
+    <b:Title>Wikipedia</b:Title>
+    <b:Year>2019</b:Year>
+    <b:Month>04</b:Month>
+    <b:Day>02</b:Day>
+    <b:URL>https://es.wikipedia.org/wiki/B%C3%BAsqueda_en_anchura</b:URL>
+    <b:RefOrder>8</b:RefOrder>
+  </b:Source>
+  <b:Source>
+    <b:Tag>IAG18</b:Tag>
+    <b:SourceType>InternetSite</b:SourceType>
+    <b:Guid>{FA9F032B-E2D0-498F-9A1D-79F83B89CC17}</b:Guid>
+    <b:Author>
+      <b:Author>
+        <b:NameList>
+          <b:Person>
+            <b:Last>IAGraph</b:Last>
+          </b:Person>
+        </b:NameList>
+      </b:Author>
+    </b:Author>
+    <b:Title>IAGraph</b:Title>
+    <b:Year>2018</b:Year>
+    <b:Month>07</b:Month>
+    <b:Day>29</b:Day>
+    <b:URL>http://www.dma.fi.upm.es/personal/gregorio/grafos/web/iagraph/busqueda.html</b:URL>
+    <b:RefOrder>9</b:RefOrder>
+  </b:Source>
+  <b:Source>
+    <b:Tag>Mat19</b:Tag>
+    <b:SourceType>InternetSite</b:SourceType>
+    <b:Guid>{DDEC7561-2C59-4CEC-BCD7-056E170F8E34}</b:Guid>
+    <b:Author>
+      <b:Author>
+        <b:NameList>
+          <b:Person>
+            <b:Last>IES</b:Last>
+            <b:First>Matematicas</b:First>
+          </b:Person>
+        </b:NameList>
+      </b:Author>
+    </b:Author>
+    <b:Title>matmaticasies</b:Title>
+    <b:Year>2019</b:Year>
+    <b:Month>02</b:Month>
+    <b:Day>12</b:Day>
+    <b:URL>https://matematicasies.com/Matriz-de-adyacencia-de-un-grafo</b:URL>
+    <b:RefOrder>10</b:RefOrder>
+  </b:Source>
+</b:Sources>
+</file>
+
+<file path=customXml/itemProps1.xml><?xml version="1.0" encoding="utf-8"?>
+<ds:datastoreItem xmlns:ds="http://schemas.openxmlformats.org/officeDocument/2006/customXml" ds:itemID="{90A04B68-6FFD-466F-BA9E-309F6CBE6FD8}">
+  <ds:schemaRefs>
+    <ds:schemaRef ds:uri="http://schemas.openxmlformats.org/officeDocument/2006/bibliography"/>
+  </ds:schemaRefs>
+</ds:datastoreItem>
 </file>
</xml_diff>